<commit_message>
Modification du tutoriel réseau
</commit_message>
<xml_diff>
--- a/Etudiants/Joshua/Schéma réseau/Tutoriel pour la configuration réseau.docx
+++ b/Etudiants/Joshua/Schéma réseau/Tutoriel pour la configuration réseau.docx
@@ -143,6 +143,13 @@
     </w:p>
     <w:sdt>
       <w:sdtPr>
+        <w:rPr>
+          <w:rFonts w:asciiTheme="minorHAnsi" w:eastAsiaTheme="minorHAnsi" w:hAnsiTheme="minorHAnsi" w:cstheme="minorBidi"/>
+          <w:color w:val="auto"/>
+          <w:sz w:val="22"/>
+          <w:szCs w:val="22"/>
+          <w:lang w:eastAsia="en-US"/>
+        </w:rPr>
         <w:id w:val="-693690996"/>
         <w:docPartObj>
           <w:docPartGallery w:val="Table of Contents"/>
@@ -151,13 +158,8 @@
       </w:sdtPr>
       <w:sdtEndPr>
         <w:rPr>
-          <w:rFonts w:asciiTheme="minorHAnsi" w:eastAsiaTheme="minorHAnsi" w:hAnsiTheme="minorHAnsi" w:cstheme="minorBidi"/>
           <w:b/>
           <w:bCs/>
-          <w:color w:val="auto"/>
-          <w:sz w:val="22"/>
-          <w:szCs w:val="22"/>
-          <w:lang w:eastAsia="en-US"/>
         </w:rPr>
       </w:sdtEndPr>
       <w:sdtContent>
@@ -703,8 +705,6 @@
           <w:u w:val="single"/>
         </w:rPr>
       </w:pPr>
-      <w:bookmarkStart w:id="3" w:name="_GoBack"/>
-      <w:bookmarkEnd w:id="3"/>
     </w:p>
     <w:p>
       <w:pPr>
@@ -854,14 +854,14 @@
         <w:pStyle w:val="Titre1"/>
         <w:jc w:val="center"/>
       </w:pPr>
-      <w:bookmarkStart w:id="4" w:name="_Toc35968432"/>
-      <w:bookmarkStart w:id="5" w:name="_Toc35968485"/>
+      <w:bookmarkStart w:id="3" w:name="_Toc35968432"/>
+      <w:bookmarkStart w:id="4" w:name="_Toc35968485"/>
       <w:r>
         <w:lastRenderedPageBreak/>
         <w:t>Configuration IP du PC :</w:t>
       </w:r>
+      <w:bookmarkEnd w:id="3"/>
       <w:bookmarkEnd w:id="4"/>
-      <w:bookmarkEnd w:id="5"/>
     </w:p>
     <w:p/>
     <w:bookmarkEnd w:id="0"/>
@@ -1105,21 +1105,7 @@
           <w:sz w:val="24"/>
           <w:szCs w:val="24"/>
         </w:rPr>
-        <w:t>, dans le cmd, l</w:t>
-      </w:r>
-      <w:r>
-        <w:rPr>
-          <w:sz w:val="24"/>
-          <w:szCs w:val="24"/>
-        </w:rPr>
-        <w:t>a</w:t>
-      </w:r>
-      <w:r>
-        <w:rPr>
-          <w:sz w:val="24"/>
-          <w:szCs w:val="24"/>
-        </w:rPr>
-        <w:t xml:space="preserve"> commande suivante : « </w:t>
+        <w:t>, dans le cmd, la commande suivante : « </w:t>
       </w:r>
       <w:r>
         <w:rPr>
@@ -1581,77 +1567,7 @@
           <w:szCs w:val="24"/>
           <w:shd w:val="clear" w:color="auto" w:fill="FFFFFF"/>
         </w:rPr>
-        <w:t>C</w:t>
-      </w:r>
-      <w:r>
-        <w:rPr>
-          <w:rFonts w:cstheme="minorHAnsi"/>
-          <w:color w:val="333333"/>
-          <w:sz w:val="24"/>
-          <w:szCs w:val="24"/>
-          <w:shd w:val="clear" w:color="auto" w:fill="FFFFFF"/>
-        </w:rPr>
-        <w:t>hoisi</w:t>
-      </w:r>
-      <w:r>
-        <w:rPr>
-          <w:rFonts w:cstheme="minorHAnsi"/>
-          <w:color w:val="333333"/>
-          <w:sz w:val="24"/>
-          <w:szCs w:val="24"/>
-          <w:shd w:val="clear" w:color="auto" w:fill="FFFFFF"/>
-        </w:rPr>
-        <w:t>ssez</w:t>
-      </w:r>
-      <w:r>
-        <w:rPr>
-          <w:rFonts w:cstheme="minorHAnsi"/>
-          <w:color w:val="333333"/>
-          <w:sz w:val="24"/>
-          <w:szCs w:val="24"/>
-          <w:shd w:val="clear" w:color="auto" w:fill="FFFFFF"/>
-        </w:rPr>
-        <w:t xml:space="preserve"> l’interface de connexion (réseau local, réseau sans fil) dont vous souhaitez changer </w:t>
-      </w:r>
-      <w:r>
-        <w:rPr>
-          <w:rFonts w:cstheme="minorHAnsi"/>
-          <w:color w:val="333333"/>
-          <w:sz w:val="24"/>
-          <w:szCs w:val="24"/>
-          <w:shd w:val="clear" w:color="auto" w:fill="FFFFFF"/>
-        </w:rPr>
-        <w:t xml:space="preserve">son </w:t>
-      </w:r>
-      <w:r>
-        <w:rPr>
-          <w:rFonts w:cstheme="minorHAnsi"/>
-          <w:color w:val="333333"/>
-          <w:sz w:val="24"/>
-          <w:szCs w:val="24"/>
-          <w:shd w:val="clear" w:color="auto" w:fill="FFFFFF"/>
-        </w:rPr>
-        <w:t>adresse IP, puis clique</w:t>
-      </w:r>
-      <w:r>
-        <w:rPr>
-          <w:rFonts w:cstheme="minorHAnsi"/>
-          <w:color w:val="333333"/>
-          <w:sz w:val="24"/>
-          <w:szCs w:val="24"/>
-          <w:shd w:val="clear" w:color="auto" w:fill="FFFFFF"/>
-        </w:rPr>
-        <w:t>z</w:t>
-      </w:r>
-      <w:r>
-        <w:rPr>
-          <w:rFonts w:cstheme="minorHAnsi"/>
-          <w:color w:val="333333"/>
-          <w:sz w:val="24"/>
-          <w:szCs w:val="24"/>
-          <w:shd w:val="clear" w:color="auto" w:fill="FFFFFF"/>
-        </w:rPr>
-        <w:t xml:space="preserve"> avec le bouton droit et sélectionner « </w:t>
+        <w:t>Choisissez l’interface de connexion (réseau local, réseau sans fil) dont vous souhaitez changer son adresse IP, puis cliquez avec le bouton droit et sélectionner « </w:t>
       </w:r>
       <w:r>
         <w:rPr>
@@ -1835,17 +1751,7 @@
           <w:szCs w:val="24"/>
           <w:shd w:val="clear" w:color="auto" w:fill="FFFFFF"/>
         </w:rPr>
-        <w:t>Ici</w:t>
-      </w:r>
-      <w:r>
-        <w:rPr>
-          <w:rFonts w:cstheme="minorHAnsi"/>
-          <w:color w:val="333333"/>
-          <w:sz w:val="24"/>
-          <w:szCs w:val="24"/>
-          <w:shd w:val="clear" w:color="auto" w:fill="FFFFFF"/>
-        </w:rPr>
-        <w:t xml:space="preserve">, </w:t>
+        <w:t xml:space="preserve">Ici, </w:t>
       </w:r>
       <w:r>
         <w:rPr>
@@ -2115,17 +2021,7 @@
           <w:szCs w:val="24"/>
           <w:shd w:val="clear" w:color="auto" w:fill="FFFFFF"/>
         </w:rPr>
-        <w:t>M</w:t>
-      </w:r>
-      <w:r>
-        <w:rPr>
-          <w:rFonts w:cstheme="minorHAnsi"/>
-          <w:color w:val="333333"/>
-          <w:sz w:val="24"/>
-          <w:szCs w:val="24"/>
-          <w:shd w:val="clear" w:color="auto" w:fill="FFFFFF"/>
-        </w:rPr>
-        <w:t>aintenant, cochez l’option « </w:t>
+        <w:t>Maintenant, cochez l’option « </w:t>
       </w:r>
       <w:r>
         <w:rPr>
@@ -2379,8 +2275,8 @@
         <w:pStyle w:val="Titre1"/>
         <w:jc w:val="center"/>
       </w:pPr>
-      <w:bookmarkStart w:id="6" w:name="_Toc35968433"/>
-      <w:bookmarkStart w:id="7" w:name="_Toc35968486"/>
+      <w:bookmarkStart w:id="5" w:name="_Toc35968433"/>
+      <w:bookmarkStart w:id="6" w:name="_Toc35968486"/>
       <w:r>
         <w:lastRenderedPageBreak/>
         <w:t>Configuration IP d</w:t>
@@ -2391,8 +2287,8 @@
       <w:r>
         <w:t> :</w:t>
       </w:r>
+      <w:bookmarkEnd w:id="5"/>
       <w:bookmarkEnd w:id="6"/>
-      <w:bookmarkEnd w:id="7"/>
     </w:p>
     <w:p/>
     <w:p>
@@ -3915,17 +3811,7 @@
           <w:szCs w:val="24"/>
           <w:shd w:val="clear" w:color="auto" w:fill="FFFFFF"/>
         </w:rPr>
-        <w:t>Ctrl + X</w:t>
-      </w:r>
-      <w:r>
-        <w:rPr>
-          <w:rFonts w:cstheme="minorHAnsi"/>
-          <w:color w:val="008000"/>
-          <w:sz w:val="24"/>
-          <w:szCs w:val="24"/>
-          <w:shd w:val="clear" w:color="auto" w:fill="FFFFFF"/>
-        </w:rPr>
-        <w:t> </w:t>
+        <w:t>Ctrl + X </w:t>
       </w:r>
       <w:r>
         <w:rPr>
@@ -4096,7 +3982,18 @@
           <w:szCs w:val="24"/>
           <w:shd w:val="clear" w:color="auto" w:fill="FFFFFF"/>
         </w:rPr>
-        <w:t>pour vérifier si le Raspberry Pi peut être atteint dans le réseau avec sa nouvelle adresse IP :</w:t>
+        <w:t xml:space="preserve">pour vérifier si le Raspberry </w:t>
+      </w:r>
+      <w:bookmarkStart w:id="7" w:name="_GoBack"/>
+      <w:r>
+        <w:rPr>
+          <w:rFonts w:cstheme="minorHAnsi"/>
+          <w:color w:val="3C3C3C"/>
+          <w:sz w:val="24"/>
+          <w:szCs w:val="24"/>
+          <w:shd w:val="clear" w:color="auto" w:fill="FFFFFF"/>
+        </w:rPr>
+        <w:t>Pi peut être atteint dans le réseau avec sa nouvelle adresse IP :</w:t>
       </w:r>
       <w:r>
         <w:rPr>
@@ -4108,6 +4005,7 @@
         </w:rPr>
         <w:br/>
       </w:r>
+      <w:bookmarkEnd w:id="7"/>
       <w:r>
         <w:rPr>
           <w:rFonts w:cstheme="minorHAnsi"/>
@@ -4255,6 +4153,12 @@
       <w:footerReference w:type="default" r:id="rId14"/>
       <w:pgSz w:w="11906" w:h="16838"/>
       <w:pgMar w:top="1417" w:right="1417" w:bottom="1417" w:left="1417" w:header="708" w:footer="708" w:gutter="0"/>
+      <w:pgBorders w:offsetFrom="page">
+        <w:top w:val="single" w:sz="4" w:space="24" w:color="auto"/>
+        <w:left w:val="single" w:sz="4" w:space="24" w:color="auto"/>
+        <w:bottom w:val="single" w:sz="4" w:space="24" w:color="auto"/>
+        <w:right w:val="single" w:sz="4" w:space="24" w:color="auto"/>
+      </w:pgBorders>
       <w:cols w:space="708"/>
       <w:docGrid w:linePitch="360"/>
     </w:sectPr>
@@ -5846,7 +5750,7 @@
 </file>
 
 <file path=customXml/itemProps1.xml><?xml version="1.0" encoding="utf-8"?>
-<ds:datastoreItem xmlns:ds="http://schemas.openxmlformats.org/officeDocument/2006/customXml" ds:itemID="{7E9D9817-F17D-40B7-885B-E8BF4F1C4221}">
+<ds:datastoreItem xmlns:ds="http://schemas.openxmlformats.org/officeDocument/2006/customXml" ds:itemID="{EC9C7AE2-7739-44C1-8AB4-5829FA68C93A}">
   <ds:schemaRefs>
     <ds:schemaRef ds:uri="http://schemas.openxmlformats.org/officeDocument/2006/bibliography"/>
   </ds:schemaRefs>

</xml_diff>

<commit_message>
Ajout d'une partie pour gérer les adresses réservées
</commit_message>
<xml_diff>
--- a/Etudiants/Joshua/Schéma réseau/Tutoriel pour la configuration réseau.docx
+++ b/Etudiants/Joshua/Schéma réseau/Tutoriel pour la configuration réseau.docx
@@ -140,267 +140,64 @@
         </w:rPr>
         <w:fldChar w:fldCharType="separate"/>
       </w:r>
-    </w:p>
-    <w:sdt>
-      <w:sdtPr>
-        <w:rPr>
-          <w:rFonts w:asciiTheme="minorHAnsi" w:eastAsiaTheme="minorHAnsi" w:hAnsiTheme="minorHAnsi" w:cstheme="minorBidi"/>
-          <w:color w:val="auto"/>
-          <w:sz w:val="22"/>
-          <w:szCs w:val="22"/>
-          <w:lang w:eastAsia="en-US"/>
-        </w:rPr>
-        <w:id w:val="-693690996"/>
-        <w:docPartObj>
-          <w:docPartGallery w:val="Table of Contents"/>
-          <w:docPartUnique/>
-        </w:docPartObj>
-      </w:sdtPr>
-      <w:sdtEndPr>
-        <w:rPr>
-          <w:b/>
-          <w:bCs/>
-        </w:rPr>
-      </w:sdtEndPr>
-      <w:sdtContent>
-        <w:p>
-          <w:pPr>
-            <w:pStyle w:val="En-ttedetabledesmatires"/>
-          </w:pPr>
-          <w:r>
-            <w:t>Table des matières</w:t>
-          </w:r>
-        </w:p>
-        <w:p>
-          <w:pPr>
-            <w:pStyle w:val="TM1"/>
-            <w:tabs>
-              <w:tab w:val="right" w:leader="dot" w:pos="9062"/>
-            </w:tabs>
-            <w:rPr>
-              <w:rFonts w:eastAsiaTheme="minorEastAsia"/>
-              <w:noProof/>
-              <w:lang w:eastAsia="fr-FR"/>
-            </w:rPr>
-          </w:pPr>
-          <w:r>
-            <w:fldChar w:fldCharType="begin"/>
-          </w:r>
-          <w:r>
-            <w:instrText xml:space="preserve"> TOC \o "1-3" \h \z \u </w:instrText>
-          </w:r>
-          <w:r>
-            <w:fldChar w:fldCharType="separate"/>
-          </w:r>
-          <w:hyperlink w:anchor="_Toc35968484" w:history="1">
-            <w:r>
-              <w:rPr>
-                <w:rStyle w:val="Lienhypertexte"/>
-                <w:noProof/>
-              </w:rPr>
-              <w:t>Schéma réseau de la connexion entre les différents composants</w:t>
-            </w:r>
-            <w:r>
-              <w:rPr>
-                <w:noProof/>
-                <w:webHidden/>
-              </w:rPr>
-              <w:tab/>
-            </w:r>
-            <w:r>
-              <w:rPr>
-                <w:noProof/>
-                <w:webHidden/>
-              </w:rPr>
-              <w:fldChar w:fldCharType="begin"/>
-            </w:r>
-            <w:r>
-              <w:rPr>
-                <w:noProof/>
-                <w:webHidden/>
-              </w:rPr>
-              <w:instrText xml:space="preserve"> PAGEREF _Toc35968484 \h </w:instrText>
-            </w:r>
-            <w:r>
-              <w:rPr>
-                <w:noProof/>
-                <w:webHidden/>
-              </w:rPr>
-            </w:r>
-            <w:r>
-              <w:rPr>
-                <w:noProof/>
-                <w:webHidden/>
-              </w:rPr>
-              <w:fldChar w:fldCharType="separate"/>
-            </w:r>
-            <w:r>
-              <w:rPr>
-                <w:noProof/>
-                <w:webHidden/>
-              </w:rPr>
-              <w:t>2</w:t>
-            </w:r>
-            <w:r>
-              <w:rPr>
-                <w:noProof/>
-                <w:webHidden/>
-              </w:rPr>
-              <w:fldChar w:fldCharType="end"/>
-            </w:r>
-          </w:hyperlink>
-        </w:p>
-        <w:p>
-          <w:pPr>
-            <w:pStyle w:val="TM1"/>
-            <w:tabs>
-              <w:tab w:val="right" w:leader="dot" w:pos="9062"/>
-            </w:tabs>
-            <w:rPr>
-              <w:rFonts w:eastAsiaTheme="minorEastAsia"/>
-              <w:noProof/>
-              <w:lang w:eastAsia="fr-FR"/>
-            </w:rPr>
-          </w:pPr>
-          <w:hyperlink w:anchor="_Toc35968485" w:history="1">
-            <w:r>
-              <w:rPr>
-                <w:rStyle w:val="Lienhypertexte"/>
-                <w:noProof/>
-              </w:rPr>
-              <w:t>Configuration IP du PC :</w:t>
-            </w:r>
-            <w:r>
-              <w:rPr>
-                <w:noProof/>
-                <w:webHidden/>
-              </w:rPr>
-              <w:tab/>
-            </w:r>
-            <w:r>
-              <w:rPr>
-                <w:noProof/>
-                <w:webHidden/>
-              </w:rPr>
-              <w:fldChar w:fldCharType="begin"/>
-            </w:r>
-            <w:r>
-              <w:rPr>
-                <w:noProof/>
-                <w:webHidden/>
-              </w:rPr>
-              <w:instrText xml:space="preserve"> PAGEREF _Toc35968485 \h </w:instrText>
-            </w:r>
-            <w:r>
-              <w:rPr>
-                <w:noProof/>
-                <w:webHidden/>
-              </w:rPr>
-            </w:r>
-            <w:r>
-              <w:rPr>
-                <w:noProof/>
-                <w:webHidden/>
-              </w:rPr>
-              <w:fldChar w:fldCharType="separate"/>
-            </w:r>
-            <w:r>
-              <w:rPr>
-                <w:noProof/>
-                <w:webHidden/>
-              </w:rPr>
-              <w:t>3</w:t>
-            </w:r>
-            <w:r>
-              <w:rPr>
-                <w:noProof/>
-                <w:webHidden/>
-              </w:rPr>
-              <w:fldChar w:fldCharType="end"/>
-            </w:r>
-          </w:hyperlink>
-        </w:p>
-        <w:p>
-          <w:pPr>
-            <w:pStyle w:val="TM1"/>
-            <w:tabs>
-              <w:tab w:val="right" w:leader="dot" w:pos="9062"/>
-            </w:tabs>
-            <w:rPr>
-              <w:rFonts w:eastAsiaTheme="minorEastAsia"/>
-              <w:noProof/>
-              <w:lang w:eastAsia="fr-FR"/>
-            </w:rPr>
-          </w:pPr>
-          <w:hyperlink w:anchor="_Toc35968486" w:history="1">
-            <w:r>
-              <w:rPr>
-                <w:rStyle w:val="Lienhypertexte"/>
-                <w:noProof/>
-              </w:rPr>
-              <w:t>Configuration IP de la Raspberry :</w:t>
-            </w:r>
-            <w:r>
-              <w:rPr>
-                <w:noProof/>
-                <w:webHidden/>
-              </w:rPr>
-              <w:tab/>
-            </w:r>
-            <w:r>
-              <w:rPr>
-                <w:noProof/>
-                <w:webHidden/>
-              </w:rPr>
-              <w:fldChar w:fldCharType="begin"/>
-            </w:r>
-            <w:r>
-              <w:rPr>
-                <w:noProof/>
-                <w:webHidden/>
-              </w:rPr>
-              <w:instrText xml:space="preserve"> PAGEREF _Toc35968486 \h </w:instrText>
-            </w:r>
-            <w:r>
-              <w:rPr>
-                <w:noProof/>
-                <w:webHidden/>
-              </w:rPr>
-            </w:r>
-            <w:r>
-              <w:rPr>
-                <w:noProof/>
-                <w:webHidden/>
-              </w:rPr>
-              <w:fldChar w:fldCharType="separate"/>
-            </w:r>
-            <w:r>
-              <w:rPr>
-                <w:noProof/>
-                <w:webHidden/>
-              </w:rPr>
-              <w:t>5</w:t>
-            </w:r>
-            <w:r>
-              <w:rPr>
-                <w:noProof/>
-                <w:webHidden/>
-              </w:rPr>
-              <w:fldChar w:fldCharType="end"/>
-            </w:r>
-          </w:hyperlink>
-        </w:p>
-        <w:p>
-          <w:r>
-            <w:rPr>
-              <w:b/>
-              <w:bCs/>
-            </w:rPr>
-            <w:fldChar w:fldCharType="end"/>
-          </w:r>
-        </w:p>
-      </w:sdtContent>
-    </w:sdt>
+      <w:hyperlink w:anchor="_Toc36217415" w:history="1">
+        <w:r>
+          <w:rPr>
+            <w:rStyle w:val="Lienhypertexte"/>
+            <w:noProof/>
+          </w:rPr>
+          <w:t>Schéma réseau de la connexion entre les différents composants</w:t>
+        </w:r>
+        <w:r>
+          <w:rPr>
+            <w:noProof/>
+            <w:webHidden/>
+          </w:rPr>
+          <w:tab/>
+        </w:r>
+        <w:r>
+          <w:rPr>
+            <w:noProof/>
+            <w:webHidden/>
+          </w:rPr>
+          <w:fldChar w:fldCharType="begin"/>
+        </w:r>
+        <w:r>
+          <w:rPr>
+            <w:noProof/>
+            <w:webHidden/>
+          </w:rPr>
+          <w:instrText xml:space="preserve"> PAGEREF _Toc36217415 \h </w:instrText>
+        </w:r>
+        <w:r>
+          <w:rPr>
+            <w:noProof/>
+            <w:webHidden/>
+          </w:rPr>
+        </w:r>
+        <w:r>
+          <w:rPr>
+            <w:noProof/>
+            <w:webHidden/>
+          </w:rPr>
+          <w:fldChar w:fldCharType="separate"/>
+        </w:r>
+        <w:r>
+          <w:rPr>
+            <w:noProof/>
+            <w:webHidden/>
+          </w:rPr>
+          <w:t>1</w:t>
+        </w:r>
+        <w:r>
+          <w:rPr>
+            <w:noProof/>
+            <w:webHidden/>
+          </w:rPr>
+          <w:fldChar w:fldCharType="end"/>
+        </w:r>
+      </w:hyperlink>
+    </w:p>
     <w:p>
       <w:pPr>
         <w:pStyle w:val="TM1"/>
@@ -413,6 +210,203 @@
           <w:lang w:eastAsia="fr-FR"/>
         </w:rPr>
       </w:pPr>
+      <w:hyperlink w:anchor="_Toc36217416" w:history="1">
+        <w:r>
+          <w:rPr>
+            <w:rStyle w:val="Lienhypertexte"/>
+            <w:noProof/>
+          </w:rPr>
+          <w:t>Configuration IP du PC :</w:t>
+        </w:r>
+        <w:r>
+          <w:rPr>
+            <w:noProof/>
+            <w:webHidden/>
+          </w:rPr>
+          <w:tab/>
+        </w:r>
+        <w:r>
+          <w:rPr>
+            <w:noProof/>
+            <w:webHidden/>
+          </w:rPr>
+          <w:fldChar w:fldCharType="begin"/>
+        </w:r>
+        <w:r>
+          <w:rPr>
+            <w:noProof/>
+            <w:webHidden/>
+          </w:rPr>
+          <w:instrText xml:space="preserve"> PAGEREF _Toc36217416 \h </w:instrText>
+        </w:r>
+        <w:r>
+          <w:rPr>
+            <w:noProof/>
+            <w:webHidden/>
+          </w:rPr>
+        </w:r>
+        <w:r>
+          <w:rPr>
+            <w:noProof/>
+            <w:webHidden/>
+          </w:rPr>
+          <w:fldChar w:fldCharType="separate"/>
+        </w:r>
+        <w:r>
+          <w:rPr>
+            <w:noProof/>
+            <w:webHidden/>
+          </w:rPr>
+          <w:t>2</w:t>
+        </w:r>
+        <w:r>
+          <w:rPr>
+            <w:noProof/>
+            <w:webHidden/>
+          </w:rPr>
+          <w:fldChar w:fldCharType="end"/>
+        </w:r>
+      </w:hyperlink>
+    </w:p>
+    <w:p>
+      <w:pPr>
+        <w:pStyle w:val="TM1"/>
+        <w:tabs>
+          <w:tab w:val="right" w:leader="dot" w:pos="9062"/>
+        </w:tabs>
+        <w:rPr>
+          <w:rFonts w:eastAsiaTheme="minorEastAsia"/>
+          <w:noProof/>
+          <w:lang w:eastAsia="fr-FR"/>
+        </w:rPr>
+      </w:pPr>
+      <w:hyperlink w:anchor="_Toc36217417" w:history="1">
+        <w:r>
+          <w:rPr>
+            <w:rStyle w:val="Lienhypertexte"/>
+            <w:noProof/>
+          </w:rPr>
+          <w:t>Configuration IP de la Raspberry :</w:t>
+        </w:r>
+        <w:r>
+          <w:rPr>
+            <w:noProof/>
+            <w:webHidden/>
+          </w:rPr>
+          <w:tab/>
+        </w:r>
+        <w:r>
+          <w:rPr>
+            <w:noProof/>
+            <w:webHidden/>
+          </w:rPr>
+          <w:fldChar w:fldCharType="begin"/>
+        </w:r>
+        <w:r>
+          <w:rPr>
+            <w:noProof/>
+            <w:webHidden/>
+          </w:rPr>
+          <w:instrText xml:space="preserve"> PAGEREF _Toc36217417 \h </w:instrText>
+        </w:r>
+        <w:r>
+          <w:rPr>
+            <w:noProof/>
+            <w:webHidden/>
+          </w:rPr>
+        </w:r>
+        <w:r>
+          <w:rPr>
+            <w:noProof/>
+            <w:webHidden/>
+          </w:rPr>
+          <w:fldChar w:fldCharType="separate"/>
+        </w:r>
+        <w:r>
+          <w:rPr>
+            <w:noProof/>
+            <w:webHidden/>
+          </w:rPr>
+          <w:t>4</w:t>
+        </w:r>
+        <w:r>
+          <w:rPr>
+            <w:noProof/>
+            <w:webHidden/>
+          </w:rPr>
+          <w:fldChar w:fldCharType="end"/>
+        </w:r>
+      </w:hyperlink>
+    </w:p>
+    <w:p>
+      <w:pPr>
+        <w:pStyle w:val="TM1"/>
+        <w:tabs>
+          <w:tab w:val="right" w:leader="dot" w:pos="9062"/>
+        </w:tabs>
+        <w:rPr>
+          <w:rFonts w:eastAsiaTheme="minorEastAsia"/>
+          <w:noProof/>
+          <w:lang w:eastAsia="fr-FR"/>
+        </w:rPr>
+      </w:pPr>
+      <w:hyperlink w:anchor="_Toc36217418" w:history="1">
+        <w:r>
+          <w:rPr>
+            <w:rStyle w:val="Lienhypertexte"/>
+            <w:noProof/>
+          </w:rPr>
+          <w:t>Gérer les adresses IP</w:t>
+        </w:r>
+        <w:r>
+          <w:rPr>
+            <w:noProof/>
+            <w:webHidden/>
+          </w:rPr>
+          <w:tab/>
+        </w:r>
+        <w:r>
+          <w:rPr>
+            <w:noProof/>
+            <w:webHidden/>
+          </w:rPr>
+          <w:fldChar w:fldCharType="begin"/>
+        </w:r>
+        <w:r>
+          <w:rPr>
+            <w:noProof/>
+            <w:webHidden/>
+          </w:rPr>
+          <w:instrText xml:space="preserve"> PAGEREF _Toc36217418 \h </w:instrText>
+        </w:r>
+        <w:r>
+          <w:rPr>
+            <w:noProof/>
+            <w:webHidden/>
+          </w:rPr>
+        </w:r>
+        <w:r>
+          <w:rPr>
+            <w:noProof/>
+            <w:webHidden/>
+          </w:rPr>
+          <w:fldChar w:fldCharType="separate"/>
+        </w:r>
+        <w:r>
+          <w:rPr>
+            <w:noProof/>
+            <w:webHidden/>
+          </w:rPr>
+          <w:t>7</w:t>
+        </w:r>
+        <w:r>
+          <w:rPr>
+            <w:noProof/>
+            <w:webHidden/>
+          </w:rPr>
+          <w:fldChar w:fldCharType="end"/>
+        </w:r>
+      </w:hyperlink>
     </w:p>
     <w:p>
       <w:pPr>
@@ -503,6 +497,7 @@
     </w:p>
     <w:p>
       <w:pPr>
+        <w:jc w:val="center"/>
         <w:rPr>
           <w:b/>
           <w:bCs/>
@@ -511,6 +506,29 @@
           <w:u w:val="single"/>
         </w:rPr>
       </w:pPr>
+    </w:p>
+    <w:p>
+      <w:pPr>
+        <w:jc w:val="center"/>
+        <w:rPr>
+          <w:b/>
+          <w:bCs/>
+          <w:sz w:val="32"/>
+          <w:szCs w:val="32"/>
+          <w:u w:val="single"/>
+        </w:rPr>
+      </w:pPr>
+    </w:p>
+    <w:p>
+      <w:pPr>
+        <w:rPr>
+          <w:b/>
+          <w:bCs/>
+          <w:sz w:val="32"/>
+          <w:szCs w:val="32"/>
+          <w:u w:val="single"/>
+        </w:rPr>
+      </w:pPr>
       <w:bookmarkStart w:id="0" w:name="_Hlk35966468"/>
     </w:p>
     <w:p>
@@ -519,7 +537,7 @@
         <w:jc w:val="center"/>
       </w:pPr>
       <w:bookmarkStart w:id="1" w:name="_Toc35968431"/>
-      <w:bookmarkStart w:id="2" w:name="_Toc35968484"/>
+      <w:bookmarkStart w:id="2" w:name="_Toc36217415"/>
       <w:r>
         <w:lastRenderedPageBreak/>
         <w:t>Schéma réseau de la connexion entre les différents composants</w:t>
@@ -855,7 +873,7 @@
         <w:jc w:val="center"/>
       </w:pPr>
       <w:bookmarkStart w:id="3" w:name="_Toc35968432"/>
-      <w:bookmarkStart w:id="4" w:name="_Toc35968485"/>
+      <w:bookmarkStart w:id="4" w:name="_Toc36217416"/>
       <w:r>
         <w:lastRenderedPageBreak/>
         <w:t>Configuration IP du PC :</w:t>
@@ -973,19 +991,34 @@
           <w:sz w:val="24"/>
           <w:szCs w:val="24"/>
         </w:rPr>
-        <w:t xml:space="preserve"> dans la barre de recherche de </w:t>
-      </w:r>
-      <w:proofErr w:type="spellStart"/>
-      <w:r>
-        <w:rPr>
-          <w:sz w:val="24"/>
-          <w:szCs w:val="24"/>
-        </w:rPr>
-        <w:t>windows</w:t>
-      </w:r>
-      <w:proofErr w:type="spellEnd"/>
-      <w:r>
-        <w:rPr>
+        <w:t xml:space="preserve"> dans la barre de recherche de windows </w:t>
+      </w:r>
+      <w:r>
+        <w:rPr>
+          <w:sz w:val="24"/>
+          <w:szCs w:val="24"/>
+        </w:rPr>
+        <w:t>« </w:t>
+      </w:r>
+      <w:r>
+        <w:rPr>
+          <w:color w:val="008000"/>
+          <w:sz w:val="24"/>
+          <w:szCs w:val="24"/>
+        </w:rPr>
+        <w:t>CMD</w:t>
+      </w:r>
+      <w:r>
+        <w:rPr>
+          <w:color w:val="92D050"/>
+          <w:sz w:val="24"/>
+          <w:szCs w:val="24"/>
+        </w:rPr>
+        <w:t> »</w:t>
+      </w:r>
+      <w:r>
+        <w:rPr>
+          <w:color w:val="92D050"/>
           <w:sz w:val="24"/>
           <w:szCs w:val="24"/>
         </w:rPr>
@@ -996,37 +1029,6 @@
           <w:sz w:val="24"/>
           <w:szCs w:val="24"/>
         </w:rPr>
-        <w:t>« </w:t>
-      </w:r>
-      <w:r>
-        <w:rPr>
-          <w:color w:val="008000"/>
-          <w:sz w:val="24"/>
-          <w:szCs w:val="24"/>
-        </w:rPr>
-        <w:t>CMD</w:t>
-      </w:r>
-      <w:r>
-        <w:rPr>
-          <w:color w:val="92D050"/>
-          <w:sz w:val="24"/>
-          <w:szCs w:val="24"/>
-        </w:rPr>
-        <w:t> »</w:t>
-      </w:r>
-      <w:r>
-        <w:rPr>
-          <w:color w:val="92D050"/>
-          <w:sz w:val="24"/>
-          <w:szCs w:val="24"/>
-        </w:rPr>
-        <w:t xml:space="preserve"> </w:t>
-      </w:r>
-      <w:r>
-        <w:rPr>
-          <w:sz w:val="24"/>
-          <w:szCs w:val="24"/>
-        </w:rPr>
         <w:t>et appuye</w:t>
       </w:r>
       <w:r>
@@ -1041,23 +1043,7 @@
           <w:sz w:val="24"/>
           <w:szCs w:val="24"/>
         </w:rPr>
-        <w:t xml:space="preserve"> sur </w:t>
-      </w:r>
-      <w:proofErr w:type="spellStart"/>
-      <w:r>
-        <w:rPr>
-          <w:sz w:val="24"/>
-          <w:szCs w:val="24"/>
-        </w:rPr>
-        <w:t>entrer</w:t>
-      </w:r>
-      <w:proofErr w:type="spellEnd"/>
-      <w:r>
-        <w:rPr>
-          <w:sz w:val="24"/>
-          <w:szCs w:val="24"/>
-        </w:rPr>
-        <w:t>.</w:t>
+        <w:t xml:space="preserve"> sur entrer.</w:t>
       </w:r>
     </w:p>
     <w:p>
@@ -1120,23 +1106,7 @@
           <w:sz w:val="24"/>
           <w:szCs w:val="24"/>
         </w:rPr>
-        <w:t xml:space="preserve">». L’adresse </w:t>
-      </w:r>
-      <w:proofErr w:type="spellStart"/>
-      <w:r>
-        <w:rPr>
-          <w:sz w:val="24"/>
-          <w:szCs w:val="24"/>
-        </w:rPr>
-        <w:t>Ip</w:t>
-      </w:r>
-      <w:proofErr w:type="spellEnd"/>
-      <w:r>
-        <w:rPr>
-          <w:sz w:val="24"/>
-          <w:szCs w:val="24"/>
-        </w:rPr>
-        <w:t xml:space="preserve"> de l’ordinateur sera effacée. </w:t>
+        <w:t xml:space="preserve">». L’adresse Ip de l’ordinateur sera effacée. </w:t>
       </w:r>
     </w:p>
     <w:p>
@@ -2058,7 +2028,7 @@
           <w:noProof/>
         </w:rPr>
         <w:drawing>
-          <wp:anchor distT="0" distB="0" distL="114300" distR="114300" simplePos="0" relativeHeight="251664384" behindDoc="0" locked="0" layoutInCell="1" allowOverlap="1" wp14:anchorId="0D6CDEC4" wp14:editId="4457D616">
+          <wp:anchor distT="0" distB="0" distL="114300" distR="114300" simplePos="0" relativeHeight="251664384" behindDoc="0" locked="0" layoutInCell="1" allowOverlap="1" wp14:anchorId="0D6CDEC4" wp14:editId="44A620E5">
             <wp:simplePos x="0" y="0"/>
             <wp:positionH relativeFrom="margin">
               <wp:align>center</wp:align>
@@ -2276,7 +2246,7 @@
         <w:jc w:val="center"/>
       </w:pPr>
       <w:bookmarkStart w:id="5" w:name="_Toc35968433"/>
-      <w:bookmarkStart w:id="6" w:name="_Toc35968486"/>
+      <w:bookmarkStart w:id="6" w:name="_Toc36217417"/>
       <w:r>
         <w:lastRenderedPageBreak/>
         <w:t>Configuration IP d</w:t>
@@ -2453,8 +2423,6 @@
         </w:rPr>
         <w:t>« </w:t>
       </w:r>
-      <w:proofErr w:type="spellStart"/>
-      <w:proofErr w:type="gramStart"/>
       <w:r>
         <w:rPr>
           <w:rFonts w:cstheme="minorHAnsi"/>
@@ -2462,38 +2430,7 @@
           <w:sz w:val="28"/>
           <w:szCs w:val="28"/>
         </w:rPr>
-        <w:t>sudo</w:t>
-      </w:r>
-      <w:proofErr w:type="spellEnd"/>
-      <w:proofErr w:type="gramEnd"/>
-      <w:r>
-        <w:rPr>
-          <w:rFonts w:cstheme="minorHAnsi"/>
-          <w:color w:val="008000"/>
-          <w:sz w:val="28"/>
-          <w:szCs w:val="28"/>
-        </w:rPr>
-        <w:t xml:space="preserve"> service </w:t>
-      </w:r>
-      <w:proofErr w:type="spellStart"/>
-      <w:r>
-        <w:rPr>
-          <w:rFonts w:cstheme="minorHAnsi"/>
-          <w:color w:val="008000"/>
-          <w:sz w:val="28"/>
-          <w:szCs w:val="28"/>
-        </w:rPr>
-        <w:t>dhcpcd</w:t>
-      </w:r>
-      <w:proofErr w:type="spellEnd"/>
-      <w:r>
-        <w:rPr>
-          <w:rFonts w:cstheme="minorHAnsi"/>
-          <w:color w:val="008000"/>
-          <w:sz w:val="28"/>
-          <w:szCs w:val="28"/>
-        </w:rPr>
-        <w:t xml:space="preserve"> statuts</w:t>
+        <w:t>sudo service dhcpcd statuts</w:t>
       </w:r>
       <w:r>
         <w:rPr>
@@ -2549,23 +2486,7 @@
           <w:sz w:val="28"/>
           <w:szCs w:val="28"/>
         </w:rPr>
-        <w:t>(</w:t>
-      </w:r>
-      <w:proofErr w:type="gramStart"/>
-      <w:r>
-        <w:rPr>
-          <w:sz w:val="28"/>
-          <w:szCs w:val="28"/>
-        </w:rPr>
-        <w:t>bis</w:t>
-      </w:r>
-      <w:proofErr w:type="gramEnd"/>
-      <w:r>
-        <w:rPr>
-          <w:sz w:val="28"/>
-          <w:szCs w:val="28"/>
-        </w:rPr>
-        <w:t>)</w:t>
+        <w:t>(bis)</w:t>
       </w:r>
       <w:r>
         <w:rPr>
@@ -2631,43 +2552,13 @@
         </w:rPr>
         <w:t>« </w:t>
       </w:r>
-      <w:proofErr w:type="spellStart"/>
-      <w:proofErr w:type="gramStart"/>
       <w:r>
         <w:rPr>
           <w:color w:val="008000"/>
           <w:sz w:val="28"/>
           <w:szCs w:val="28"/>
         </w:rPr>
-        <w:t>sudo</w:t>
-      </w:r>
-      <w:proofErr w:type="spellEnd"/>
-      <w:proofErr w:type="gramEnd"/>
-      <w:r>
-        <w:rPr>
-          <w:color w:val="008000"/>
-          <w:sz w:val="28"/>
-          <w:szCs w:val="28"/>
-        </w:rPr>
-        <w:t xml:space="preserve"> service </w:t>
-      </w:r>
-      <w:proofErr w:type="spellStart"/>
-      <w:r>
-        <w:rPr>
-          <w:color w:val="008000"/>
-          <w:sz w:val="28"/>
-          <w:szCs w:val="28"/>
-        </w:rPr>
-        <w:t>dhcpcd</w:t>
-      </w:r>
-      <w:proofErr w:type="spellEnd"/>
-      <w:r>
-        <w:rPr>
-          <w:color w:val="008000"/>
-          <w:sz w:val="28"/>
-          <w:szCs w:val="28"/>
-        </w:rPr>
-        <w:t xml:space="preserve"> start </w:t>
+        <w:t>sudo service dhcpcd start </w:t>
       </w:r>
       <w:r>
         <w:rPr>
@@ -2703,61 +2594,13 @@
         </w:rPr>
         <w:t>« </w:t>
       </w:r>
-      <w:proofErr w:type="spellStart"/>
-      <w:proofErr w:type="gramStart"/>
       <w:r>
         <w:rPr>
           <w:color w:val="008000"/>
           <w:sz w:val="28"/>
           <w:szCs w:val="28"/>
         </w:rPr>
-        <w:t>sudo</w:t>
-      </w:r>
-      <w:proofErr w:type="spellEnd"/>
-      <w:proofErr w:type="gramEnd"/>
-      <w:r>
-        <w:rPr>
-          <w:color w:val="008000"/>
-          <w:sz w:val="28"/>
-          <w:szCs w:val="28"/>
-        </w:rPr>
-        <w:t xml:space="preserve"> </w:t>
-      </w:r>
-      <w:proofErr w:type="spellStart"/>
-      <w:r>
-        <w:rPr>
-          <w:color w:val="008000"/>
-          <w:sz w:val="28"/>
-          <w:szCs w:val="28"/>
-        </w:rPr>
-        <w:t>systemctl</w:t>
-      </w:r>
-      <w:proofErr w:type="spellEnd"/>
-      <w:r>
-        <w:rPr>
-          <w:color w:val="008000"/>
-          <w:sz w:val="28"/>
-          <w:szCs w:val="28"/>
-        </w:rPr>
-        <w:t xml:space="preserve"> enable </w:t>
-      </w:r>
-      <w:proofErr w:type="spellStart"/>
-      <w:r>
-        <w:rPr>
-          <w:color w:val="008000"/>
-          <w:sz w:val="28"/>
-          <w:szCs w:val="28"/>
-        </w:rPr>
-        <w:t>dhcpcd</w:t>
-      </w:r>
-      <w:proofErr w:type="spellEnd"/>
-      <w:r>
-        <w:rPr>
-          <w:color w:val="008000"/>
-          <w:sz w:val="28"/>
-          <w:szCs w:val="28"/>
-        </w:rPr>
-        <w:t> </w:t>
+        <w:t>sudo systemctl enable dhcpcd </w:t>
       </w:r>
       <w:r>
         <w:rPr>
@@ -2826,7 +2669,6 @@
         </w:rPr>
         <w:t>/</w:t>
       </w:r>
-      <w:proofErr w:type="spellStart"/>
       <w:r>
         <w:rPr>
           <w:rStyle w:val="Accentuation"/>
@@ -2838,21 +2680,27 @@
           <w:szCs w:val="24"/>
           <w:shd w:val="clear" w:color="auto" w:fill="FFFFFF"/>
         </w:rPr>
-        <w:t>etc</w:t>
-      </w:r>
-      <w:proofErr w:type="spellEnd"/>
-      <w:r>
-        <w:rPr>
-          <w:rStyle w:val="Accentuation"/>
-          <w:rFonts w:cstheme="minorHAnsi"/>
-          <w:i w:val="0"/>
-          <w:iCs w:val="0"/>
+        <w:t>etc/network/interfaces</w:t>
+      </w:r>
+      <w:r>
+        <w:rPr>
+          <w:rFonts w:cstheme="minorHAnsi"/>
           <w:color w:val="3C3C3C"/>
           <w:sz w:val="24"/>
           <w:szCs w:val="24"/>
           <w:shd w:val="clear" w:color="auto" w:fill="FFFFFF"/>
         </w:rPr>
-        <w:t>/network/interfaces</w:t>
+        <w:t> possède le statut d’origine. Pour cela, la configuration « </w:t>
+      </w:r>
+      <w:r>
+        <w:rPr>
+          <w:rFonts w:cstheme="minorHAnsi"/>
+          <w:color w:val="008000"/>
+          <w:sz w:val="24"/>
+          <w:szCs w:val="24"/>
+          <w:shd w:val="clear" w:color="auto" w:fill="FFFFFF"/>
+        </w:rPr>
+        <w:t>iface </w:t>
       </w:r>
       <w:r>
         <w:rPr>
@@ -2862,9 +2710,8 @@
           <w:szCs w:val="24"/>
           <w:shd w:val="clear" w:color="auto" w:fill="FFFFFF"/>
         </w:rPr>
-        <w:t> possède le statut d’origine. Pour cela, la configuration « </w:t>
-      </w:r>
-      <w:proofErr w:type="spellStart"/>
+        <w:t>» doit être réglée sur « </w:t>
+      </w:r>
       <w:r>
         <w:rPr>
           <w:rFonts w:cstheme="minorHAnsi"/>
@@ -2873,50 +2720,7 @@
           <w:szCs w:val="24"/>
           <w:shd w:val="clear" w:color="auto" w:fill="FFFFFF"/>
         </w:rPr>
-        <w:t>iface</w:t>
-      </w:r>
-      <w:proofErr w:type="spellEnd"/>
-      <w:r>
-        <w:rPr>
-          <w:rFonts w:cstheme="minorHAnsi"/>
-          <w:color w:val="008000"/>
-          <w:sz w:val="24"/>
-          <w:szCs w:val="24"/>
-          <w:shd w:val="clear" w:color="auto" w:fill="FFFFFF"/>
-        </w:rPr>
-        <w:t> </w:t>
-      </w:r>
-      <w:r>
-        <w:rPr>
-          <w:rFonts w:cstheme="minorHAnsi"/>
-          <w:color w:val="3C3C3C"/>
-          <w:sz w:val="24"/>
-          <w:szCs w:val="24"/>
-          <w:shd w:val="clear" w:color="auto" w:fill="FFFFFF"/>
-        </w:rPr>
-        <w:t>» doit être réglée sur « </w:t>
-      </w:r>
-      <w:proofErr w:type="spellStart"/>
-      <w:r>
-        <w:rPr>
-          <w:rFonts w:cstheme="minorHAnsi"/>
-          <w:color w:val="008000"/>
-          <w:sz w:val="24"/>
-          <w:szCs w:val="24"/>
-          <w:shd w:val="clear" w:color="auto" w:fill="FFFFFF"/>
-        </w:rPr>
-        <w:t>manual</w:t>
-      </w:r>
-      <w:proofErr w:type="spellEnd"/>
-      <w:r>
-        <w:rPr>
-          <w:rFonts w:cstheme="minorHAnsi"/>
-          <w:color w:val="008000"/>
-          <w:sz w:val="24"/>
-          <w:szCs w:val="24"/>
-          <w:shd w:val="clear" w:color="auto" w:fill="FFFFFF"/>
-        </w:rPr>
-        <w:t> </w:t>
+        <w:t>manual </w:t>
       </w:r>
       <w:r>
         <w:rPr>
@@ -3011,70 +2815,14 @@
           <w:szCs w:val="24"/>
           <w:shd w:val="clear" w:color="auto" w:fill="FFFFFF"/>
         </w:rPr>
-        <w:t>/</w:t>
-      </w:r>
-      <w:proofErr w:type="spellStart"/>
+        <w:t>/etc/dhcpcd.conf </w:t>
+      </w:r>
       <w:r>
         <w:rPr>
           <w:rStyle w:val="Accentuation"/>
           <w:rFonts w:cstheme="minorHAnsi"/>
           <w:i w:val="0"/>
           <w:iCs w:val="0"/>
-          <w:color w:val="008000"/>
-          <w:sz w:val="24"/>
-          <w:szCs w:val="24"/>
-          <w:shd w:val="clear" w:color="auto" w:fill="FFFFFF"/>
-        </w:rPr>
-        <w:t>etc</w:t>
-      </w:r>
-      <w:proofErr w:type="spellEnd"/>
-      <w:r>
-        <w:rPr>
-          <w:rStyle w:val="Accentuation"/>
-          <w:rFonts w:cstheme="minorHAnsi"/>
-          <w:i w:val="0"/>
-          <w:iCs w:val="0"/>
-          <w:color w:val="008000"/>
-          <w:sz w:val="24"/>
-          <w:szCs w:val="24"/>
-          <w:shd w:val="clear" w:color="auto" w:fill="FFFFFF"/>
-        </w:rPr>
-        <w:t>/</w:t>
-      </w:r>
-      <w:proofErr w:type="spellStart"/>
-      <w:r>
-        <w:rPr>
-          <w:rStyle w:val="Accentuation"/>
-          <w:rFonts w:cstheme="minorHAnsi"/>
-          <w:i w:val="0"/>
-          <w:iCs w:val="0"/>
-          <w:color w:val="008000"/>
-          <w:sz w:val="24"/>
-          <w:szCs w:val="24"/>
-          <w:shd w:val="clear" w:color="auto" w:fill="FFFFFF"/>
-        </w:rPr>
-        <w:t>dhcpcd.conf</w:t>
-      </w:r>
-      <w:proofErr w:type="spellEnd"/>
-      <w:r>
-        <w:rPr>
-          <w:rStyle w:val="Accentuation"/>
-          <w:rFonts w:cstheme="minorHAnsi"/>
-          <w:i w:val="0"/>
-          <w:iCs w:val="0"/>
-          <w:color w:val="008000"/>
-          <w:sz w:val="24"/>
-          <w:szCs w:val="24"/>
-          <w:shd w:val="clear" w:color="auto" w:fill="FFFFFF"/>
-        </w:rPr>
-        <w:t> </w:t>
-      </w:r>
-      <w:r>
-        <w:rPr>
-          <w:rStyle w:val="Accentuation"/>
-          <w:rFonts w:cstheme="minorHAnsi"/>
-          <w:i w:val="0"/>
-          <w:iCs w:val="0"/>
           <w:sz w:val="24"/>
           <w:szCs w:val="24"/>
           <w:shd w:val="clear" w:color="auto" w:fill="FFFFFF"/>
@@ -3118,7 +2866,6 @@
         </w:rPr>
         <w:t>« </w:t>
       </w:r>
-      <w:proofErr w:type="spellStart"/>
       <w:r>
         <w:rPr>
           <w:rFonts w:cstheme="minorHAnsi"/>
@@ -3126,57 +2873,7 @@
           <w:sz w:val="28"/>
           <w:szCs w:val="28"/>
         </w:rPr>
-        <w:t>sudo</w:t>
-      </w:r>
-      <w:proofErr w:type="spellEnd"/>
-      <w:r>
-        <w:rPr>
-          <w:rFonts w:cstheme="minorHAnsi"/>
-          <w:color w:val="008000"/>
-          <w:sz w:val="28"/>
-          <w:szCs w:val="28"/>
-        </w:rPr>
-        <w:t xml:space="preserve"> nano /</w:t>
-      </w:r>
-      <w:proofErr w:type="spellStart"/>
-      <w:r>
-        <w:rPr>
-          <w:rFonts w:cstheme="minorHAnsi"/>
-          <w:color w:val="008000"/>
-          <w:sz w:val="28"/>
-          <w:szCs w:val="28"/>
-        </w:rPr>
-        <w:t>etc</w:t>
-      </w:r>
-      <w:proofErr w:type="spellEnd"/>
-      <w:r>
-        <w:rPr>
-          <w:rFonts w:cstheme="minorHAnsi"/>
-          <w:color w:val="008000"/>
-          <w:sz w:val="28"/>
-          <w:szCs w:val="28"/>
-        </w:rPr>
-        <w:t>/</w:t>
-      </w:r>
-      <w:proofErr w:type="spellStart"/>
-      <w:r>
-        <w:rPr>
-          <w:rFonts w:cstheme="minorHAnsi"/>
-          <w:color w:val="008000"/>
-          <w:sz w:val="28"/>
-          <w:szCs w:val="28"/>
-        </w:rPr>
-        <w:t>dhcpcd.conf</w:t>
-      </w:r>
-      <w:proofErr w:type="spellEnd"/>
-      <w:r>
-        <w:rPr>
-          <w:rFonts w:cstheme="minorHAnsi"/>
-          <w:color w:val="008000"/>
-          <w:sz w:val="28"/>
-          <w:szCs w:val="28"/>
-        </w:rPr>
-        <w:t> </w:t>
+        <w:t>sudo nano /etc/dhcpcd.conf </w:t>
       </w:r>
       <w:r>
         <w:rPr>
@@ -3225,7 +2922,6 @@
         </w:rPr>
         <w:t>Pour attribuer une adresse IP au Raspberry Pi, utilisez la commande « </w:t>
       </w:r>
-      <w:proofErr w:type="spellStart"/>
       <w:r>
         <w:rPr>
           <w:rStyle w:val="lev"/>
@@ -3237,9 +2933,41 @@
           <w:szCs w:val="24"/>
           <w:shd w:val="clear" w:color="auto" w:fill="FFFFFF"/>
         </w:rPr>
-        <w:t>static</w:t>
-      </w:r>
-      <w:proofErr w:type="spellEnd"/>
+        <w:t>static ip_address=</w:t>
+      </w:r>
+      <w:r>
+        <w:rPr>
+          <w:rFonts w:cstheme="minorHAnsi"/>
+          <w:color w:val="3C3C3C"/>
+          <w:sz w:val="24"/>
+          <w:szCs w:val="24"/>
+          <w:shd w:val="clear" w:color="auto" w:fill="FFFFFF"/>
+        </w:rPr>
+        <w:t> », suivie de </w:t>
+      </w:r>
+      <w:r>
+        <w:rPr>
+          <w:rStyle w:val="lev"/>
+          <w:rFonts w:cstheme="minorHAnsi"/>
+          <w:b w:val="0"/>
+          <w:bCs w:val="0"/>
+          <w:color w:val="3C3C3C"/>
+          <w:sz w:val="24"/>
+          <w:szCs w:val="24"/>
+          <w:shd w:val="clear" w:color="auto" w:fill="FFFFFF"/>
+        </w:rPr>
+        <w:t>l’adresse IPv4 souhaitée</w:t>
+      </w:r>
+      <w:r>
+        <w:rPr>
+          <w:rFonts w:cstheme="minorHAnsi"/>
+          <w:color w:val="3C3C3C"/>
+          <w:sz w:val="24"/>
+          <w:szCs w:val="24"/>
+          <w:shd w:val="clear" w:color="auto" w:fill="FFFFFF"/>
+        </w:rPr>
+        <w:t> puis de « </w:t>
+      </w:r>
       <w:r>
         <w:rPr>
           <w:rStyle w:val="lev"/>
@@ -3251,187 +2979,79 @@
           <w:szCs w:val="24"/>
           <w:shd w:val="clear" w:color="auto" w:fill="FFFFFF"/>
         </w:rPr>
-        <w:t xml:space="preserve"> </w:t>
-      </w:r>
-      <w:proofErr w:type="spellStart"/>
-      <w:r>
-        <w:rPr>
-          <w:rStyle w:val="lev"/>
-          <w:rFonts w:cstheme="minorHAnsi"/>
-          <w:b w:val="0"/>
-          <w:bCs w:val="0"/>
+        <w:t>/24</w:t>
+      </w:r>
+      <w:r>
+        <w:rPr>
+          <w:rFonts w:cstheme="minorHAnsi"/>
           <w:color w:val="008000"/>
           <w:sz w:val="24"/>
           <w:szCs w:val="24"/>
           <w:shd w:val="clear" w:color="auto" w:fill="FFFFFF"/>
         </w:rPr>
-        <w:t>ip_address</w:t>
-      </w:r>
-      <w:proofErr w:type="spellEnd"/>
-      <w:r>
-        <w:rPr>
-          <w:rStyle w:val="lev"/>
-          <w:rFonts w:cstheme="minorHAnsi"/>
-          <w:b w:val="0"/>
-          <w:bCs w:val="0"/>
+        <w:t> </w:t>
+      </w:r>
+      <w:r>
+        <w:rPr>
+          <w:rFonts w:cstheme="minorHAnsi"/>
+          <w:color w:val="3C3C3C"/>
+          <w:sz w:val="24"/>
+          <w:szCs w:val="24"/>
+          <w:shd w:val="clear" w:color="auto" w:fill="FFFFFF"/>
+        </w:rPr>
+        <w:t>» (abréviation du masque de sous-réseau </w:t>
+      </w:r>
+      <w:r>
+        <w:rPr>
+          <w:rStyle w:val="Accentuation"/>
+          <w:rFonts w:cstheme="minorHAnsi"/>
+          <w:color w:val="3C3C3C"/>
+          <w:sz w:val="24"/>
+          <w:szCs w:val="24"/>
+          <w:shd w:val="clear" w:color="auto" w:fill="FFFFFF"/>
+        </w:rPr>
+        <w:t>255.255.255.0</w:t>
+      </w:r>
+      <w:r>
+        <w:rPr>
+          <w:rFonts w:cstheme="minorHAnsi"/>
+          <w:color w:val="3C3C3C"/>
+          <w:sz w:val="24"/>
+          <w:szCs w:val="24"/>
+          <w:shd w:val="clear" w:color="auto" w:fill="FFFFFF"/>
+        </w:rPr>
+        <w:t>). Par exemple, si vous voulez lier l’ordinateur à l’adresse IPv4 </w:t>
+      </w:r>
+      <w:r>
+        <w:rPr>
+          <w:rStyle w:val="Accentuation"/>
+          <w:rFonts w:cstheme="minorHAnsi"/>
+          <w:color w:val="3C3C3C"/>
+          <w:sz w:val="24"/>
+          <w:szCs w:val="24"/>
+          <w:shd w:val="clear" w:color="auto" w:fill="FFFFFF"/>
+        </w:rPr>
+        <w:t>192.168.0.4</w:t>
+      </w:r>
+      <w:r>
+        <w:rPr>
+          <w:rFonts w:cstheme="minorHAnsi"/>
+          <w:color w:val="3C3C3C"/>
+          <w:sz w:val="24"/>
+          <w:szCs w:val="24"/>
+          <w:shd w:val="clear" w:color="auto" w:fill="FFFFFF"/>
+        </w:rPr>
+        <w:t>, la commande doit être « </w:t>
+      </w:r>
+      <w:r>
+        <w:rPr>
+          <w:rFonts w:cstheme="minorHAnsi"/>
           <w:color w:val="008000"/>
           <w:sz w:val="24"/>
           <w:szCs w:val="24"/>
           <w:shd w:val="clear" w:color="auto" w:fill="FFFFFF"/>
         </w:rPr>
-        <w:t>=</w:t>
-      </w:r>
-      <w:r>
-        <w:rPr>
-          <w:rFonts w:cstheme="minorHAnsi"/>
-          <w:color w:val="3C3C3C"/>
-          <w:sz w:val="24"/>
-          <w:szCs w:val="24"/>
-          <w:shd w:val="clear" w:color="auto" w:fill="FFFFFF"/>
-        </w:rPr>
-        <w:t> », suivie de </w:t>
-      </w:r>
-      <w:r>
-        <w:rPr>
-          <w:rStyle w:val="lev"/>
-          <w:rFonts w:cstheme="minorHAnsi"/>
-          <w:b w:val="0"/>
-          <w:bCs w:val="0"/>
-          <w:color w:val="3C3C3C"/>
-          <w:sz w:val="24"/>
-          <w:szCs w:val="24"/>
-          <w:shd w:val="clear" w:color="auto" w:fill="FFFFFF"/>
-        </w:rPr>
-        <w:t>l’adresse IPv4 souhaitée</w:t>
-      </w:r>
-      <w:r>
-        <w:rPr>
-          <w:rFonts w:cstheme="minorHAnsi"/>
-          <w:color w:val="3C3C3C"/>
-          <w:sz w:val="24"/>
-          <w:szCs w:val="24"/>
-          <w:shd w:val="clear" w:color="auto" w:fill="FFFFFF"/>
-        </w:rPr>
-        <w:t> puis de « </w:t>
-      </w:r>
-      <w:r>
-        <w:rPr>
-          <w:rStyle w:val="lev"/>
-          <w:rFonts w:cstheme="minorHAnsi"/>
-          <w:b w:val="0"/>
-          <w:bCs w:val="0"/>
-          <w:color w:val="008000"/>
-          <w:sz w:val="24"/>
-          <w:szCs w:val="24"/>
-          <w:shd w:val="clear" w:color="auto" w:fill="FFFFFF"/>
-        </w:rPr>
-        <w:t>/24</w:t>
-      </w:r>
-      <w:r>
-        <w:rPr>
-          <w:rFonts w:cstheme="minorHAnsi"/>
-          <w:color w:val="008000"/>
-          <w:sz w:val="24"/>
-          <w:szCs w:val="24"/>
-          <w:shd w:val="clear" w:color="auto" w:fill="FFFFFF"/>
-        </w:rPr>
-        <w:t> </w:t>
-      </w:r>
-      <w:r>
-        <w:rPr>
-          <w:rFonts w:cstheme="minorHAnsi"/>
-          <w:color w:val="3C3C3C"/>
-          <w:sz w:val="24"/>
-          <w:szCs w:val="24"/>
-          <w:shd w:val="clear" w:color="auto" w:fill="FFFFFF"/>
-        </w:rPr>
-        <w:t>» (abréviation du masque de sous-réseau </w:t>
-      </w:r>
-      <w:r>
-        <w:rPr>
-          <w:rStyle w:val="Accentuation"/>
-          <w:rFonts w:cstheme="minorHAnsi"/>
-          <w:color w:val="3C3C3C"/>
-          <w:sz w:val="24"/>
-          <w:szCs w:val="24"/>
-          <w:shd w:val="clear" w:color="auto" w:fill="FFFFFF"/>
-        </w:rPr>
-        <w:t>255.255.255.0</w:t>
-      </w:r>
-      <w:r>
-        <w:rPr>
-          <w:rFonts w:cstheme="minorHAnsi"/>
-          <w:color w:val="3C3C3C"/>
-          <w:sz w:val="24"/>
-          <w:szCs w:val="24"/>
-          <w:shd w:val="clear" w:color="auto" w:fill="FFFFFF"/>
-        </w:rPr>
-        <w:t>). Par exemple, si vous voulez lier l’ordinateur à l’adresse IPv4 </w:t>
-      </w:r>
-      <w:r>
-        <w:rPr>
-          <w:rStyle w:val="Accentuation"/>
-          <w:rFonts w:cstheme="minorHAnsi"/>
-          <w:color w:val="3C3C3C"/>
-          <w:sz w:val="24"/>
-          <w:szCs w:val="24"/>
-          <w:shd w:val="clear" w:color="auto" w:fill="FFFFFF"/>
-        </w:rPr>
-        <w:t>192.168.0.4</w:t>
-      </w:r>
-      <w:r>
-        <w:rPr>
-          <w:rFonts w:cstheme="minorHAnsi"/>
-          <w:color w:val="3C3C3C"/>
-          <w:sz w:val="24"/>
-          <w:szCs w:val="24"/>
-          <w:shd w:val="clear" w:color="auto" w:fill="FFFFFF"/>
-        </w:rPr>
-        <w:t>, la commande doit être « </w:t>
-      </w:r>
-      <w:proofErr w:type="spellStart"/>
-      <w:r>
-        <w:rPr>
-          <w:rFonts w:cstheme="minorHAnsi"/>
-          <w:color w:val="008000"/>
-          <w:sz w:val="24"/>
-          <w:szCs w:val="24"/>
-          <w:shd w:val="clear" w:color="auto" w:fill="FFFFFF"/>
-        </w:rPr>
-        <w:t>static</w:t>
-      </w:r>
-      <w:proofErr w:type="spellEnd"/>
-      <w:r>
-        <w:rPr>
-          <w:rFonts w:cstheme="minorHAnsi"/>
-          <w:color w:val="008000"/>
-          <w:sz w:val="24"/>
-          <w:szCs w:val="24"/>
-          <w:shd w:val="clear" w:color="auto" w:fill="FFFFFF"/>
-        </w:rPr>
-        <w:t xml:space="preserve"> </w:t>
-      </w:r>
-      <w:proofErr w:type="spellStart"/>
-      <w:r>
-        <w:rPr>
-          <w:rFonts w:cstheme="minorHAnsi"/>
-          <w:color w:val="008000"/>
-          <w:sz w:val="24"/>
-          <w:szCs w:val="24"/>
-          <w:shd w:val="clear" w:color="auto" w:fill="FFFFFF"/>
-        </w:rPr>
-        <w:t>ip_address</w:t>
-      </w:r>
-      <w:proofErr w:type="spellEnd"/>
-      <w:r>
-        <w:rPr>
-          <w:rFonts w:cstheme="minorHAnsi"/>
-          <w:color w:val="008000"/>
-          <w:sz w:val="24"/>
-          <w:szCs w:val="24"/>
-          <w:shd w:val="clear" w:color="auto" w:fill="FFFFFF"/>
-        </w:rPr>
-        <w:t>=</w:t>
+        <w:t>static ip_address=</w:t>
       </w:r>
       <w:r>
         <w:rPr>
@@ -3554,8 +3174,6 @@
         <w:br/>
         <w:t>2. « </w:t>
       </w:r>
-      <w:proofErr w:type="spellStart"/>
-      <w:proofErr w:type="gramStart"/>
       <w:r>
         <w:rPr>
           <w:rFonts w:cstheme="minorHAnsi"/>
@@ -3564,41 +3182,7 @@
           <w:szCs w:val="28"/>
           <w:shd w:val="clear" w:color="auto" w:fill="FFFFFF"/>
         </w:rPr>
-        <w:t>static</w:t>
-      </w:r>
-      <w:proofErr w:type="spellEnd"/>
-      <w:proofErr w:type="gramEnd"/>
-      <w:r>
-        <w:rPr>
-          <w:rFonts w:cstheme="minorHAnsi"/>
-          <w:color w:val="008000"/>
-          <w:sz w:val="28"/>
-          <w:szCs w:val="28"/>
-          <w:shd w:val="clear" w:color="auto" w:fill="FFFFFF"/>
-        </w:rPr>
-        <w:t xml:space="preserve"> </w:t>
-      </w:r>
-      <w:proofErr w:type="spellStart"/>
-      <w:r>
-        <w:rPr>
-          <w:rFonts w:cstheme="minorHAnsi"/>
-          <w:color w:val="008000"/>
-          <w:sz w:val="28"/>
-          <w:szCs w:val="28"/>
-          <w:shd w:val="clear" w:color="auto" w:fill="FFFFFF"/>
-        </w:rPr>
-        <w:t>ip_adress</w:t>
-      </w:r>
-      <w:proofErr w:type="spellEnd"/>
-      <w:r>
-        <w:rPr>
-          <w:rFonts w:cstheme="minorHAnsi"/>
-          <w:color w:val="008000"/>
-          <w:sz w:val="28"/>
-          <w:szCs w:val="28"/>
-          <w:shd w:val="clear" w:color="auto" w:fill="FFFFFF"/>
-        </w:rPr>
-        <w:t>=192.168.0.2/24</w:t>
+        <w:t>static ip_adress=192.168.0.2/24</w:t>
       </w:r>
       <w:r>
         <w:rPr>
@@ -3621,8 +3205,6 @@
         <w:br/>
         <w:t>3. « </w:t>
       </w:r>
-      <w:proofErr w:type="spellStart"/>
-      <w:proofErr w:type="gramStart"/>
       <w:r>
         <w:rPr>
           <w:rFonts w:cstheme="minorHAnsi"/>
@@ -3631,41 +3213,7 @@
           <w:szCs w:val="28"/>
           <w:shd w:val="clear" w:color="auto" w:fill="FFFFFF"/>
         </w:rPr>
-        <w:t>static</w:t>
-      </w:r>
-      <w:proofErr w:type="spellEnd"/>
-      <w:proofErr w:type="gramEnd"/>
-      <w:r>
-        <w:rPr>
-          <w:rFonts w:cstheme="minorHAnsi"/>
-          <w:color w:val="008000"/>
-          <w:sz w:val="28"/>
-          <w:szCs w:val="28"/>
-          <w:shd w:val="clear" w:color="auto" w:fill="FFFFFF"/>
-        </w:rPr>
-        <w:t xml:space="preserve"> </w:t>
-      </w:r>
-      <w:proofErr w:type="spellStart"/>
-      <w:r>
-        <w:rPr>
-          <w:rFonts w:cstheme="minorHAnsi"/>
-          <w:color w:val="008000"/>
-          <w:sz w:val="28"/>
-          <w:szCs w:val="28"/>
-          <w:shd w:val="clear" w:color="auto" w:fill="FFFFFF"/>
-        </w:rPr>
-        <w:t>routers</w:t>
-      </w:r>
-      <w:proofErr w:type="spellEnd"/>
-      <w:r>
-        <w:rPr>
-          <w:rFonts w:cstheme="minorHAnsi"/>
-          <w:color w:val="008000"/>
-          <w:sz w:val="28"/>
-          <w:szCs w:val="28"/>
-          <w:shd w:val="clear" w:color="auto" w:fill="FFFFFF"/>
-        </w:rPr>
-        <w:t>=192.168.0.1 </w:t>
+        <w:t>static routers=192.168.0.1 </w:t>
       </w:r>
       <w:r>
         <w:rPr>
@@ -3688,8 +3236,6 @@
         <w:br/>
         <w:t>4. « </w:t>
       </w:r>
-      <w:proofErr w:type="spellStart"/>
-      <w:proofErr w:type="gramStart"/>
       <w:r>
         <w:rPr>
           <w:rFonts w:cstheme="minorHAnsi"/>
@@ -3698,10 +3244,8 @@
           <w:szCs w:val="28"/>
           <w:shd w:val="clear" w:color="auto" w:fill="FFFFFF"/>
         </w:rPr>
-        <w:t>static</w:t>
-      </w:r>
-      <w:proofErr w:type="spellEnd"/>
-      <w:proofErr w:type="gramEnd"/>
+        <w:t>static domain_name_</w:t>
+      </w:r>
       <w:r>
         <w:rPr>
           <w:rFonts w:cstheme="minorHAnsi"/>
@@ -3710,20 +3254,8 @@
           <w:szCs w:val="28"/>
           <w:shd w:val="clear" w:color="auto" w:fill="FFFFFF"/>
         </w:rPr>
-        <w:t xml:space="preserve"> </w:t>
-      </w:r>
-      <w:proofErr w:type="spellStart"/>
-      <w:r>
-        <w:rPr>
-          <w:rFonts w:cstheme="minorHAnsi"/>
-          <w:color w:val="008000"/>
-          <w:sz w:val="28"/>
-          <w:szCs w:val="28"/>
-          <w:shd w:val="clear" w:color="auto" w:fill="FFFFFF"/>
-        </w:rPr>
-        <w:t>domain_name_servers</w:t>
-      </w:r>
-      <w:proofErr w:type="spellEnd"/>
+        <w:t>servers</w:t>
+      </w:r>
       <w:r>
         <w:rPr>
           <w:rFonts w:cstheme="minorHAnsi"/>
@@ -3853,7 +3385,6 @@
         </w:rPr>
         <w:t>« </w:t>
       </w:r>
-      <w:proofErr w:type="spellStart"/>
       <w:r>
         <w:rPr>
           <w:rFonts w:cstheme="minorHAnsi"/>
@@ -3862,18 +3393,7 @@
           <w:szCs w:val="28"/>
           <w:shd w:val="clear" w:color="auto" w:fill="FFFFFF"/>
         </w:rPr>
-        <w:t>sudo</w:t>
-      </w:r>
-      <w:proofErr w:type="spellEnd"/>
-      <w:r>
-        <w:rPr>
-          <w:rFonts w:cstheme="minorHAnsi"/>
-          <w:color w:val="008000"/>
-          <w:sz w:val="28"/>
-          <w:szCs w:val="28"/>
-          <w:shd w:val="clear" w:color="auto" w:fill="FFFFFF"/>
-        </w:rPr>
-        <w:t xml:space="preserve"> reboot</w:t>
+        <w:t>sudo reboot</w:t>
       </w:r>
       <w:r>
         <w:rPr>
@@ -3982,9 +3502,8 @@
           <w:szCs w:val="24"/>
           <w:shd w:val="clear" w:color="auto" w:fill="FFFFFF"/>
         </w:rPr>
-        <w:t xml:space="preserve">pour vérifier si le Raspberry </w:t>
-      </w:r>
-      <w:bookmarkStart w:id="7" w:name="_GoBack"/>
+        <w:t>pour vérifier si le Raspberry Pi peut être atteint dans le réseau avec sa nouvelle adresse IP :</w:t>
+      </w:r>
       <w:r>
         <w:rPr>
           <w:rFonts w:cstheme="minorHAnsi"/>
@@ -3993,23 +3512,12 @@
           <w:szCs w:val="24"/>
           <w:shd w:val="clear" w:color="auto" w:fill="FFFFFF"/>
         </w:rPr>
-        <w:t>Pi peut être atteint dans le réseau avec sa nouvelle adresse IP :</w:t>
+        <w:br/>
       </w:r>
       <w:r>
         <w:rPr>
           <w:rFonts w:cstheme="minorHAnsi"/>
           <w:color w:val="3C3C3C"/>
-          <w:sz w:val="24"/>
-          <w:szCs w:val="24"/>
-          <w:shd w:val="clear" w:color="auto" w:fill="FFFFFF"/>
-        </w:rPr>
-        <w:br/>
-      </w:r>
-      <w:bookmarkEnd w:id="7"/>
-      <w:r>
-        <w:rPr>
-          <w:rFonts w:cstheme="minorHAnsi"/>
-          <w:color w:val="3C3C3C"/>
           <w:sz w:val="28"/>
           <w:szCs w:val="28"/>
           <w:shd w:val="clear" w:color="auto" w:fill="FFFFFF"/>
@@ -4024,22 +3532,8 @@
           <w:szCs w:val="28"/>
           <w:shd w:val="clear" w:color="auto" w:fill="FFFFFF"/>
         </w:rPr>
-        <w:t xml:space="preserve">Ping </w:t>
-      </w:r>
-      <w:proofErr w:type="spellStart"/>
-      <w:proofErr w:type="gramStart"/>
-      <w:r>
-        <w:rPr>
-          <w:rFonts w:cstheme="minorHAnsi"/>
-          <w:color w:val="008000"/>
-          <w:sz w:val="28"/>
-          <w:szCs w:val="28"/>
-          <w:shd w:val="clear" w:color="auto" w:fill="FFFFFF"/>
-        </w:rPr>
-        <w:t>rasbperrypi.local</w:t>
-      </w:r>
-      <w:proofErr w:type="spellEnd"/>
-      <w:proofErr w:type="gramEnd"/>
+        <w:t>Ping rasbperrypi.local</w:t>
+      </w:r>
       <w:r>
         <w:rPr>
           <w:rFonts w:cstheme="minorHAnsi"/>
@@ -4149,8 +3643,1188 @@
         </w:rPr>
       </w:pPr>
     </w:p>
+    <w:p>
+      <w:pPr>
+        <w:jc w:val="center"/>
+        <w:rPr>
+          <w:sz w:val="28"/>
+          <w:szCs w:val="28"/>
+        </w:rPr>
+      </w:pPr>
+    </w:p>
+    <w:p>
+      <w:pPr>
+        <w:jc w:val="center"/>
+        <w:rPr>
+          <w:sz w:val="28"/>
+          <w:szCs w:val="28"/>
+        </w:rPr>
+      </w:pPr>
+    </w:p>
+    <w:p>
+      <w:pPr>
+        <w:jc w:val="center"/>
+        <w:rPr>
+          <w:sz w:val="28"/>
+          <w:szCs w:val="28"/>
+        </w:rPr>
+      </w:pPr>
+    </w:p>
+    <w:p>
+      <w:pPr>
+        <w:jc w:val="center"/>
+        <w:rPr>
+          <w:sz w:val="28"/>
+          <w:szCs w:val="28"/>
+        </w:rPr>
+      </w:pPr>
+    </w:p>
+    <w:p>
+      <w:pPr>
+        <w:jc w:val="center"/>
+        <w:rPr>
+          <w:sz w:val="28"/>
+          <w:szCs w:val="28"/>
+        </w:rPr>
+      </w:pPr>
+    </w:p>
+    <w:p>
+      <w:pPr>
+        <w:jc w:val="center"/>
+        <w:rPr>
+          <w:sz w:val="28"/>
+          <w:szCs w:val="28"/>
+        </w:rPr>
+      </w:pPr>
+    </w:p>
+    <w:p>
+      <w:pPr>
+        <w:jc w:val="center"/>
+        <w:rPr>
+          <w:sz w:val="28"/>
+          <w:szCs w:val="28"/>
+        </w:rPr>
+      </w:pPr>
+    </w:p>
+    <w:p>
+      <w:pPr>
+        <w:jc w:val="center"/>
+        <w:rPr>
+          <w:sz w:val="28"/>
+          <w:szCs w:val="28"/>
+        </w:rPr>
+      </w:pPr>
+    </w:p>
+    <w:p>
+      <w:pPr>
+        <w:jc w:val="center"/>
+        <w:rPr>
+          <w:sz w:val="28"/>
+          <w:szCs w:val="28"/>
+        </w:rPr>
+      </w:pPr>
+    </w:p>
+    <w:p>
+      <w:pPr>
+        <w:jc w:val="center"/>
+        <w:rPr>
+          <w:sz w:val="28"/>
+          <w:szCs w:val="28"/>
+        </w:rPr>
+      </w:pPr>
+    </w:p>
+    <w:p>
+      <w:pPr>
+        <w:jc w:val="center"/>
+        <w:rPr>
+          <w:sz w:val="28"/>
+          <w:szCs w:val="28"/>
+        </w:rPr>
+      </w:pPr>
+    </w:p>
+    <w:p>
+      <w:pPr>
+        <w:jc w:val="center"/>
+        <w:rPr>
+          <w:sz w:val="28"/>
+          <w:szCs w:val="28"/>
+        </w:rPr>
+      </w:pPr>
+    </w:p>
+    <w:p>
+      <w:pPr>
+        <w:jc w:val="center"/>
+        <w:rPr>
+          <w:sz w:val="28"/>
+          <w:szCs w:val="28"/>
+        </w:rPr>
+      </w:pPr>
+    </w:p>
+    <w:p>
+      <w:pPr>
+        <w:jc w:val="center"/>
+        <w:rPr>
+          <w:sz w:val="28"/>
+          <w:szCs w:val="28"/>
+        </w:rPr>
+      </w:pPr>
+    </w:p>
+    <w:p>
+      <w:pPr>
+        <w:pStyle w:val="Titre1"/>
+        <w:jc w:val="center"/>
+      </w:pPr>
+      <w:bookmarkStart w:id="7" w:name="_Toc36217418"/>
+      <w:r>
+        <w:lastRenderedPageBreak/>
+        <w:t>Gérer les adresses IP</w:t>
+      </w:r>
+      <w:bookmarkEnd w:id="7"/>
+    </w:p>
+    <w:p/>
+    <w:p>
+      <w:pPr>
+        <w:rPr>
+          <w:rFonts w:cstheme="minorHAnsi"/>
+          <w:sz w:val="24"/>
+          <w:szCs w:val="24"/>
+        </w:rPr>
+      </w:pPr>
+      <w:r>
+        <w:tab/>
+      </w:r>
+      <w:r>
+        <w:rPr>
+          <w:rFonts w:cstheme="minorHAnsi"/>
+          <w:sz w:val="24"/>
+          <w:szCs w:val="24"/>
+        </w:rPr>
+        <w:t>En cas de conflit entre les différentes adresses IP des matériaux que nous avons à notre disposition ou juste pour éviter ces conflits, il va falloir ajouter des adresses IP réservés dans le DHCP de notre Box Internet.</w:t>
+      </w:r>
+    </w:p>
+    <w:p>
+      <w:pPr>
+        <w:rPr>
+          <w:rFonts w:cstheme="minorHAnsi"/>
+          <w:sz w:val="24"/>
+          <w:szCs w:val="24"/>
+        </w:rPr>
+      </w:pPr>
+      <w:r>
+        <w:rPr>
+          <w:rFonts w:cstheme="minorHAnsi"/>
+          <w:color w:val="333333"/>
+          <w:sz w:val="24"/>
+          <w:szCs w:val="24"/>
+          <w:shd w:val="clear" w:color="auto" w:fill="FFFFFF"/>
+        </w:rPr>
+        <w:t>Lorsque vous spécifiez une adresse IP réservée pour un PC sur le réseau local, le PC recevra toujours la même adresse IP chaque fois qu'il se connectera au serveur DHCP. Si certains ordinateurs du réseau local requièrent des adresses IP permanentes, veuillez configurer à cet effet la </w:t>
+      </w:r>
+      <w:r>
+        <w:rPr>
+          <w:rStyle w:val="lev"/>
+          <w:rFonts w:cstheme="minorHAnsi"/>
+          <w:color w:val="333333"/>
+          <w:sz w:val="24"/>
+          <w:szCs w:val="24"/>
+          <w:shd w:val="clear" w:color="auto" w:fill="FFFFFF"/>
+        </w:rPr>
+        <w:t>réservation d'adresses</w:t>
+      </w:r>
+      <w:r>
+        <w:rPr>
+          <w:rFonts w:cstheme="minorHAnsi"/>
+          <w:color w:val="333333"/>
+          <w:sz w:val="24"/>
+          <w:szCs w:val="24"/>
+          <w:shd w:val="clear" w:color="auto" w:fill="FFFFFF"/>
+        </w:rPr>
+        <w:t> sur le routeur.</w:t>
+      </w:r>
+    </w:p>
+    <w:p>
+      <w:pPr>
+        <w:rPr>
+          <w:rFonts w:cstheme="minorHAnsi"/>
+          <w:sz w:val="24"/>
+          <w:szCs w:val="24"/>
+        </w:rPr>
+      </w:pPr>
+      <w:r>
+        <w:rPr>
+          <w:rFonts w:cstheme="minorHAnsi"/>
+          <w:sz w:val="24"/>
+          <w:szCs w:val="24"/>
+        </w:rPr>
+        <w:t>Afin de réserver une adresse IP pour l’un de nos composant, il va falloir suivre ce tutoriel.</w:t>
+      </w:r>
+    </w:p>
+    <w:p>
+      <w:pPr>
+        <w:pStyle w:val="Paragraphedeliste"/>
+        <w:numPr>
+          <w:ilvl w:val="0"/>
+          <w:numId w:val="7"/>
+        </w:numPr>
+        <w:pBdr>
+          <w:top w:val="single" w:sz="4" w:space="1" w:color="auto"/>
+          <w:left w:val="single" w:sz="4" w:space="4" w:color="auto"/>
+          <w:bottom w:val="single" w:sz="4" w:space="1" w:color="auto"/>
+          <w:right w:val="single" w:sz="4" w:space="4" w:color="auto"/>
+        </w:pBdr>
+        <w:rPr>
+          <w:rFonts w:cstheme="minorHAnsi"/>
+          <w:sz w:val="24"/>
+          <w:szCs w:val="24"/>
+        </w:rPr>
+      </w:pPr>
+      <w:r>
+        <w:rPr>
+          <w:rFonts w:cstheme="minorHAnsi"/>
+          <w:color w:val="333333"/>
+          <w:sz w:val="24"/>
+          <w:szCs w:val="24"/>
+          <w:shd w:val="clear" w:color="auto" w:fill="FFFFFF"/>
+        </w:rPr>
+        <w:t>Ouvrez le navigateur Web et tapez dans la barre d’adresse : « </w:t>
+      </w:r>
+      <w:r>
+        <w:rPr>
+          <w:rStyle w:val="lev"/>
+          <w:rFonts w:cstheme="minorHAnsi"/>
+          <w:color w:val="008000"/>
+          <w:sz w:val="24"/>
+          <w:szCs w:val="24"/>
+          <w:shd w:val="clear" w:color="auto" w:fill="FFFFFF"/>
+        </w:rPr>
+        <w:t>http://192.168.1.1</w:t>
+      </w:r>
+      <w:r>
+        <w:rPr>
+          <w:rStyle w:val="lev"/>
+          <w:rFonts w:cstheme="minorHAnsi"/>
+          <w:color w:val="333333"/>
+          <w:sz w:val="24"/>
+          <w:szCs w:val="24"/>
+          <w:shd w:val="clear" w:color="auto" w:fill="FFFFFF"/>
+        </w:rPr>
+        <w:t> »</w:t>
+      </w:r>
+      <w:r>
+        <w:rPr>
+          <w:rFonts w:cstheme="minorHAnsi"/>
+          <w:color w:val="333333"/>
+          <w:sz w:val="24"/>
+          <w:szCs w:val="24"/>
+          <w:shd w:val="clear" w:color="auto" w:fill="FFFFFF"/>
+        </w:rPr>
+        <w:t> ou « </w:t>
+      </w:r>
+      <w:r>
+        <w:rPr>
+          <w:rStyle w:val="lev"/>
+          <w:rFonts w:cstheme="minorHAnsi"/>
+          <w:color w:val="008000"/>
+          <w:sz w:val="24"/>
+          <w:szCs w:val="24"/>
+          <w:shd w:val="clear" w:color="auto" w:fill="FFFFFF"/>
+        </w:rPr>
+        <w:t>http://192.168.0.1</w:t>
+      </w:r>
+      <w:r>
+        <w:rPr>
+          <w:rStyle w:val="lev"/>
+          <w:rFonts w:cstheme="minorHAnsi"/>
+          <w:color w:val="333333"/>
+          <w:sz w:val="24"/>
+          <w:szCs w:val="24"/>
+          <w:shd w:val="clear" w:color="auto" w:fill="FFFFFF"/>
+        </w:rPr>
+        <w:t> »</w:t>
+      </w:r>
+      <w:r>
+        <w:rPr>
+          <w:rFonts w:cstheme="minorHAnsi"/>
+          <w:color w:val="333333"/>
+          <w:sz w:val="24"/>
+          <w:szCs w:val="24"/>
+          <w:shd w:val="clear" w:color="auto" w:fill="FFFFFF"/>
+        </w:rPr>
+        <w:t> ou « </w:t>
+      </w:r>
+      <w:r>
+        <w:rPr>
+          <w:rStyle w:val="lev"/>
+          <w:rFonts w:cstheme="minorHAnsi"/>
+          <w:color w:val="008000"/>
+          <w:sz w:val="24"/>
+          <w:szCs w:val="24"/>
+          <w:shd w:val="clear" w:color="auto" w:fill="FFFFFF"/>
+        </w:rPr>
+        <w:t>http://tplinklogin.net</w:t>
+      </w:r>
+      <w:r>
+        <w:rPr>
+          <w:rStyle w:val="lev"/>
+          <w:rFonts w:cstheme="minorHAnsi"/>
+          <w:color w:val="333333"/>
+          <w:sz w:val="24"/>
+          <w:szCs w:val="24"/>
+          <w:shd w:val="clear" w:color="auto" w:fill="FFFFFF"/>
+        </w:rPr>
+        <w:t> </w:t>
+      </w:r>
+      <w:r>
+        <w:rPr>
+          <w:rStyle w:val="lev"/>
+          <w:rFonts w:cstheme="minorHAnsi"/>
+          <w:color w:val="333333"/>
+          <w:sz w:val="24"/>
+          <w:szCs w:val="24"/>
+          <w:shd w:val="clear" w:color="auto" w:fill="FFFFFF"/>
+        </w:rPr>
+        <w:t>»</w:t>
+      </w:r>
+      <w:r>
+        <w:rPr>
+          <w:rFonts w:cstheme="minorHAnsi"/>
+          <w:color w:val="333333"/>
+          <w:sz w:val="24"/>
+          <w:szCs w:val="24"/>
+          <w:shd w:val="clear" w:color="auto" w:fill="FFFFFF"/>
+        </w:rPr>
+        <w:t>.</w:t>
+      </w:r>
+      <w:r>
+        <w:rPr>
+          <w:rFonts w:cstheme="minorHAnsi"/>
+          <w:color w:val="333333"/>
+          <w:sz w:val="24"/>
+          <w:szCs w:val="24"/>
+          <w:shd w:val="clear" w:color="auto" w:fill="FFFFFF"/>
+        </w:rPr>
+        <w:t> Puis appuyez sur </w:t>
+      </w:r>
+      <w:r>
+        <w:rPr>
+          <w:rStyle w:val="lev"/>
+          <w:rFonts w:cstheme="minorHAnsi"/>
+          <w:color w:val="333333"/>
+          <w:sz w:val="24"/>
+          <w:szCs w:val="24"/>
+          <w:shd w:val="clear" w:color="auto" w:fill="FFFFFF"/>
+        </w:rPr>
+        <w:t>Entrée</w:t>
+      </w:r>
+      <w:r>
+        <w:rPr>
+          <w:rFonts w:cstheme="minorHAnsi"/>
+          <w:color w:val="333333"/>
+          <w:sz w:val="24"/>
+          <w:szCs w:val="24"/>
+          <w:shd w:val="clear" w:color="auto" w:fill="FFFFFF"/>
+        </w:rPr>
+        <w:t>.</w:t>
+      </w:r>
+      <w:r>
+        <w:rPr>
+          <w:rFonts w:cstheme="minorHAnsi"/>
+          <w:color w:val="333333"/>
+          <w:sz w:val="24"/>
+          <w:szCs w:val="24"/>
+          <w:shd w:val="clear" w:color="auto" w:fill="FFFFFF"/>
+        </w:rPr>
+        <w:t xml:space="preserve"> (</w:t>
+      </w:r>
+      <w:r>
+        <w:rPr>
+          <w:rFonts w:cstheme="minorHAnsi"/>
+          <w:color w:val="333333"/>
+          <w:sz w:val="24"/>
+          <w:szCs w:val="24"/>
+          <w:shd w:val="clear" w:color="auto" w:fill="FFFFFF"/>
+        </w:rPr>
+        <w:t>L'IP LAN change par modèle. Veuillez le trouver sur l'étiquette inférieure du produit.</w:t>
+      </w:r>
+      <w:r>
+        <w:rPr>
+          <w:rFonts w:cstheme="minorHAnsi"/>
+          <w:color w:val="333333"/>
+          <w:sz w:val="24"/>
+          <w:szCs w:val="24"/>
+          <w:shd w:val="clear" w:color="auto" w:fill="FFFFFF"/>
+        </w:rPr>
+        <w:t>)</w:t>
+      </w:r>
+    </w:p>
+    <w:p>
+      <w:pPr>
+        <w:rPr>
+          <w:rFonts w:cstheme="minorHAnsi"/>
+          <w:sz w:val="24"/>
+          <w:szCs w:val="24"/>
+        </w:rPr>
+      </w:pPr>
+      <w:r>
+        <w:rPr>
+          <w:rFonts w:cstheme="minorHAnsi"/>
+          <w:noProof/>
+          <w:sz w:val="24"/>
+          <w:szCs w:val="24"/>
+        </w:rPr>
+        <w:drawing>
+          <wp:anchor distT="0" distB="0" distL="114300" distR="114300" simplePos="0" relativeHeight="251666432" behindDoc="0" locked="0" layoutInCell="1" allowOverlap="1" wp14:anchorId="57B4F811" wp14:editId="73851F59">
+            <wp:simplePos x="0" y="0"/>
+            <wp:positionH relativeFrom="column">
+              <wp:posOffset>157480</wp:posOffset>
+            </wp:positionH>
+            <wp:positionV relativeFrom="paragraph">
+              <wp:posOffset>-635</wp:posOffset>
+            </wp:positionV>
+            <wp:extent cx="5657850" cy="2618740"/>
+            <wp:effectExtent l="0" t="0" r="0" b="0"/>
+            <wp:wrapNone/>
+            <wp:docPr id="2" name="Image 2"/>
+            <wp:cNvGraphicFramePr>
+              <a:graphicFrameLocks xmlns:a="http://schemas.openxmlformats.org/drawingml/2006/main" noChangeAspect="1"/>
+            </wp:cNvGraphicFramePr>
+            <a:graphic xmlns:a="http://schemas.openxmlformats.org/drawingml/2006/main">
+              <a:graphicData uri="http://schemas.openxmlformats.org/drawingml/2006/picture">
+                <pic:pic xmlns:pic="http://schemas.openxmlformats.org/drawingml/2006/picture">
+                  <pic:nvPicPr>
+                    <pic:cNvPr id="1" name=""/>
+                    <pic:cNvPicPr/>
+                  </pic:nvPicPr>
+                  <pic:blipFill>
+                    <a:blip r:embed="rId14" cstate="print">
+                      <a:extLst>
+                        <a:ext uri="{28A0092B-C50C-407E-A947-70E740481C1C}">
+                          <a14:useLocalDpi xmlns:a14="http://schemas.microsoft.com/office/drawing/2010/main" val="0"/>
+                        </a:ext>
+                      </a:extLst>
+                    </a:blip>
+                    <a:stretch>
+                      <a:fillRect/>
+                    </a:stretch>
+                  </pic:blipFill>
+                  <pic:spPr>
+                    <a:xfrm>
+                      <a:off x="0" y="0"/>
+                      <a:ext cx="5657850" cy="2618740"/>
+                    </a:xfrm>
+                    <a:prstGeom prst="rect">
+                      <a:avLst/>
+                    </a:prstGeom>
+                  </pic:spPr>
+                </pic:pic>
+              </a:graphicData>
+            </a:graphic>
+            <wp14:sizeRelH relativeFrom="margin">
+              <wp14:pctWidth>0</wp14:pctWidth>
+            </wp14:sizeRelH>
+            <wp14:sizeRelV relativeFrom="margin">
+              <wp14:pctHeight>0</wp14:pctHeight>
+            </wp14:sizeRelV>
+          </wp:anchor>
+        </w:drawing>
+      </w:r>
+    </w:p>
+    <w:p>
+      <w:pPr>
+        <w:rPr>
+          <w:rFonts w:cstheme="minorHAnsi"/>
+          <w:sz w:val="24"/>
+          <w:szCs w:val="24"/>
+        </w:rPr>
+      </w:pPr>
+    </w:p>
+    <w:p>
+      <w:pPr>
+        <w:rPr>
+          <w:rFonts w:cstheme="minorHAnsi"/>
+          <w:sz w:val="24"/>
+          <w:szCs w:val="24"/>
+        </w:rPr>
+      </w:pPr>
+    </w:p>
+    <w:p>
+      <w:pPr>
+        <w:rPr>
+          <w:rFonts w:cstheme="minorHAnsi"/>
+          <w:sz w:val="24"/>
+          <w:szCs w:val="24"/>
+        </w:rPr>
+      </w:pPr>
+    </w:p>
+    <w:p>
+      <w:pPr>
+        <w:rPr>
+          <w:rFonts w:cstheme="minorHAnsi"/>
+          <w:sz w:val="24"/>
+          <w:szCs w:val="24"/>
+        </w:rPr>
+      </w:pPr>
+    </w:p>
+    <w:p>
+      <w:pPr>
+        <w:rPr>
+          <w:rFonts w:cstheme="minorHAnsi"/>
+          <w:sz w:val="24"/>
+          <w:szCs w:val="24"/>
+        </w:rPr>
+      </w:pPr>
+    </w:p>
+    <w:p>
+      <w:pPr>
+        <w:rPr>
+          <w:rFonts w:cstheme="minorHAnsi"/>
+          <w:sz w:val="24"/>
+          <w:szCs w:val="24"/>
+        </w:rPr>
+      </w:pPr>
+    </w:p>
+    <w:p>
+      <w:pPr>
+        <w:rPr>
+          <w:rFonts w:cstheme="minorHAnsi"/>
+          <w:sz w:val="24"/>
+          <w:szCs w:val="24"/>
+        </w:rPr>
+      </w:pPr>
+    </w:p>
+    <w:p>
+      <w:pPr>
+        <w:rPr>
+          <w:rFonts w:cstheme="minorHAnsi"/>
+          <w:sz w:val="24"/>
+          <w:szCs w:val="24"/>
+        </w:rPr>
+      </w:pPr>
+    </w:p>
+    <w:p>
+      <w:pPr>
+        <w:pStyle w:val="Paragraphedeliste"/>
+        <w:numPr>
+          <w:ilvl w:val="0"/>
+          <w:numId w:val="7"/>
+        </w:numPr>
+        <w:pBdr>
+          <w:top w:val="single" w:sz="4" w:space="1" w:color="auto"/>
+          <w:left w:val="single" w:sz="4" w:space="4" w:color="auto"/>
+          <w:bottom w:val="single" w:sz="4" w:space="1" w:color="auto"/>
+          <w:right w:val="single" w:sz="4" w:space="4" w:color="auto"/>
+        </w:pBdr>
+        <w:rPr>
+          <w:rFonts w:cstheme="minorHAnsi"/>
+          <w:sz w:val="32"/>
+          <w:szCs w:val="32"/>
+        </w:rPr>
+      </w:pPr>
+      <w:r>
+        <w:rPr>
+          <w:rFonts w:cstheme="minorHAnsi"/>
+          <w:color w:val="333333"/>
+          <w:sz w:val="24"/>
+          <w:szCs w:val="24"/>
+          <w:shd w:val="clear" w:color="auto" w:fill="FFFFFF"/>
+        </w:rPr>
+        <w:t>Tapez le nom d'utilisateur et le mot de passe dans la page de connexion.</w:t>
+      </w:r>
+    </w:p>
+    <w:p>
+      <w:pPr>
+        <w:rPr>
+          <w:rFonts w:cstheme="minorHAnsi"/>
+        </w:rPr>
+      </w:pPr>
+    </w:p>
+    <w:p>
+      <w:pPr>
+        <w:pStyle w:val="Paragraphedeliste"/>
+        <w:numPr>
+          <w:ilvl w:val="0"/>
+          <w:numId w:val="7"/>
+        </w:numPr>
+        <w:pBdr>
+          <w:top w:val="single" w:sz="4" w:space="1" w:color="auto"/>
+          <w:left w:val="single" w:sz="4" w:space="4" w:color="auto"/>
+          <w:bottom w:val="single" w:sz="4" w:space="1" w:color="auto"/>
+          <w:right w:val="single" w:sz="4" w:space="4" w:color="auto"/>
+        </w:pBdr>
+        <w:rPr>
+          <w:rFonts w:cstheme="minorHAnsi"/>
+          <w:sz w:val="24"/>
+          <w:szCs w:val="24"/>
+        </w:rPr>
+      </w:pPr>
+      <w:r>
+        <w:rPr>
+          <w:rFonts w:cstheme="minorHAnsi"/>
+          <w:sz w:val="24"/>
+          <w:szCs w:val="24"/>
+        </w:rPr>
+        <w:t>Cherchez l’onglet DHCP et la fonctionnalité permettant d’ajouter une adresse IP réservée.</w:t>
+      </w:r>
+    </w:p>
+    <w:p/>
+    <w:p>
+      <w:pPr>
+        <w:pStyle w:val="Paragraphedeliste"/>
+        <w:numPr>
+          <w:ilvl w:val="0"/>
+          <w:numId w:val="7"/>
+        </w:numPr>
+        <w:pBdr>
+          <w:top w:val="single" w:sz="4" w:space="1" w:color="auto"/>
+          <w:left w:val="single" w:sz="4" w:space="4" w:color="auto"/>
+          <w:bottom w:val="single" w:sz="4" w:space="1" w:color="auto"/>
+          <w:right w:val="single" w:sz="4" w:space="4" w:color="auto"/>
+        </w:pBdr>
+        <w:rPr>
+          <w:sz w:val="24"/>
+          <w:szCs w:val="24"/>
+        </w:rPr>
+      </w:pPr>
+      <w:r>
+        <w:rPr>
+          <w:sz w:val="24"/>
+          <w:szCs w:val="24"/>
+        </w:rPr>
+        <w:t>Entrez l’adresse MAC</w:t>
+      </w:r>
+      <w:r>
+        <w:rPr>
+          <w:sz w:val="24"/>
+          <w:szCs w:val="24"/>
+        </w:rPr>
+        <w:t xml:space="preserve"> et l’adresse IP ainsi que son statu</w:t>
+      </w:r>
+      <w:r>
+        <w:rPr>
+          <w:sz w:val="24"/>
+          <w:szCs w:val="24"/>
+        </w:rPr>
+        <w:t>t</w:t>
+      </w:r>
+      <w:bookmarkStart w:id="8" w:name="_GoBack"/>
+      <w:bookmarkEnd w:id="8"/>
+      <w:r>
+        <w:rPr>
+          <w:sz w:val="24"/>
+          <w:szCs w:val="24"/>
+        </w:rPr>
+        <w:t xml:space="preserve"> afin de le mettre en </w:t>
+      </w:r>
+      <w:r>
+        <w:rPr>
+          <w:sz w:val="24"/>
+          <w:szCs w:val="24"/>
+        </w:rPr>
+        <w:t>« </w:t>
+      </w:r>
+      <w:r>
+        <w:rPr>
+          <w:color w:val="008000"/>
+          <w:sz w:val="24"/>
+          <w:szCs w:val="24"/>
+        </w:rPr>
+        <w:t>activé</w:t>
+      </w:r>
+      <w:r>
+        <w:rPr>
+          <w:sz w:val="24"/>
+          <w:szCs w:val="24"/>
+        </w:rPr>
+        <w:t> ».</w:t>
+      </w:r>
+    </w:p>
+    <w:p/>
+    <w:p/>
+    <w:p/>
+    <w:p>
+      <w:r>
+        <w:rPr>
+          <w:noProof/>
+        </w:rPr>
+        <w:drawing>
+          <wp:inline distT="0" distB="0" distL="0" distR="0" wp14:anchorId="4ED16AAD" wp14:editId="39FDA50D">
+            <wp:extent cx="5760720" cy="2221230"/>
+            <wp:effectExtent l="0" t="0" r="0" b="7620"/>
+            <wp:docPr id="4" name="Image 4"/>
+            <wp:cNvGraphicFramePr>
+              <a:graphicFrameLocks xmlns:a="http://schemas.openxmlformats.org/drawingml/2006/main" noChangeAspect="1"/>
+            </wp:cNvGraphicFramePr>
+            <a:graphic xmlns:a="http://schemas.openxmlformats.org/drawingml/2006/main">
+              <a:graphicData uri="http://schemas.openxmlformats.org/drawingml/2006/picture">
+                <pic:pic xmlns:pic="http://schemas.openxmlformats.org/drawingml/2006/picture">
+                  <pic:nvPicPr>
+                    <pic:cNvPr id="1" name=""/>
+                    <pic:cNvPicPr/>
+                  </pic:nvPicPr>
+                  <pic:blipFill>
+                    <a:blip r:embed="rId15"/>
+                    <a:stretch>
+                      <a:fillRect/>
+                    </a:stretch>
+                  </pic:blipFill>
+                  <pic:spPr>
+                    <a:xfrm>
+                      <a:off x="0" y="0"/>
+                      <a:ext cx="5760720" cy="2221230"/>
+                    </a:xfrm>
+                    <a:prstGeom prst="rect">
+                      <a:avLst/>
+                    </a:prstGeom>
+                  </pic:spPr>
+                </pic:pic>
+              </a:graphicData>
+            </a:graphic>
+          </wp:inline>
+        </w:drawing>
+      </w:r>
+    </w:p>
+    <w:p>
+      <w:pPr>
+        <w:rPr>
+          <w:rFonts w:cstheme="minorHAnsi"/>
+          <w:sz w:val="24"/>
+          <w:szCs w:val="24"/>
+        </w:rPr>
+      </w:pPr>
+      <w:r>
+        <w:rPr>
+          <w:rFonts w:cstheme="minorHAnsi"/>
+          <w:sz w:val="24"/>
+          <w:szCs w:val="24"/>
+        </w:rPr>
+        <w:t xml:space="preserve">Si vous n’avez pas l’adresse MAC d’un composant, il suffit de faire comme suit : </w:t>
+      </w:r>
+    </w:p>
+    <w:p>
+      <w:pPr>
+        <w:pStyle w:val="NormalWeb"/>
+        <w:numPr>
+          <w:ilvl w:val="0"/>
+          <w:numId w:val="8"/>
+        </w:numPr>
+        <w:pBdr>
+          <w:top w:val="single" w:sz="4" w:space="1" w:color="auto"/>
+          <w:left w:val="single" w:sz="4" w:space="4" w:color="auto"/>
+          <w:bottom w:val="single" w:sz="4" w:space="1" w:color="auto"/>
+          <w:right w:val="single" w:sz="4" w:space="4" w:color="auto"/>
+        </w:pBdr>
+        <w:shd w:val="clear" w:color="auto" w:fill="FFFFFF"/>
+        <w:spacing w:before="0" w:beforeAutospacing="0" w:after="240" w:afterAutospacing="0"/>
+        <w:rPr>
+          <w:rFonts w:asciiTheme="minorHAnsi" w:hAnsiTheme="minorHAnsi" w:cstheme="minorHAnsi"/>
+          <w:color w:val="333333"/>
+        </w:rPr>
+      </w:pPr>
+      <w:r>
+        <w:rPr>
+          <w:rFonts w:asciiTheme="minorHAnsi" w:hAnsiTheme="minorHAnsi" w:cstheme="minorHAnsi"/>
+          <w:color w:val="333333"/>
+        </w:rPr>
+        <w:t>Pour </w:t>
+      </w:r>
+      <w:r>
+        <w:rPr>
+          <w:rStyle w:val="lev"/>
+          <w:rFonts w:asciiTheme="minorHAnsi" w:hAnsiTheme="minorHAnsi" w:cstheme="minorHAnsi"/>
+          <w:color w:val="333333"/>
+        </w:rPr>
+        <w:t>Windows</w:t>
+      </w:r>
+      <w:r>
+        <w:rPr>
+          <w:rFonts w:asciiTheme="minorHAnsi" w:hAnsiTheme="minorHAnsi" w:cstheme="minorHAnsi"/>
+          <w:color w:val="333333"/>
+        </w:rPr>
+        <w:t>,</w:t>
+      </w:r>
+      <w:r>
+        <w:rPr>
+          <w:rFonts w:asciiTheme="minorHAnsi" w:hAnsiTheme="minorHAnsi" w:cstheme="minorHAnsi"/>
+          <w:color w:val="333333"/>
+        </w:rPr>
+        <w:t xml:space="preserve"> sélectionnez </w:t>
+      </w:r>
+      <w:r>
+        <w:rPr>
+          <w:rFonts w:asciiTheme="minorHAnsi" w:hAnsiTheme="minorHAnsi" w:cstheme="minorHAnsi"/>
+          <w:color w:val="333333"/>
+        </w:rPr>
+        <w:t>« </w:t>
+      </w:r>
+      <w:r>
+        <w:rPr>
+          <w:rFonts w:asciiTheme="minorHAnsi" w:hAnsiTheme="minorHAnsi" w:cstheme="minorHAnsi"/>
+          <w:color w:val="008000"/>
+        </w:rPr>
+        <w:t>Démarrer-&gt; Programmes-&gt; Accessoires-&gt; Invite de commandes</w:t>
+      </w:r>
+      <w:r>
+        <w:rPr>
+          <w:rFonts w:asciiTheme="minorHAnsi" w:hAnsiTheme="minorHAnsi" w:cstheme="minorHAnsi"/>
+          <w:color w:val="008000"/>
+        </w:rPr>
+        <w:t> </w:t>
+      </w:r>
+      <w:r>
+        <w:rPr>
+          <w:rFonts w:asciiTheme="minorHAnsi" w:hAnsiTheme="minorHAnsi" w:cstheme="minorHAnsi"/>
+          <w:color w:val="333333"/>
+        </w:rPr>
+        <w:t>»</w:t>
+      </w:r>
+      <w:r>
+        <w:rPr>
+          <w:rFonts w:asciiTheme="minorHAnsi" w:hAnsiTheme="minorHAnsi" w:cstheme="minorHAnsi"/>
+          <w:color w:val="333333"/>
+        </w:rPr>
+        <w:t>.</w:t>
+      </w:r>
+    </w:p>
+    <w:p>
+      <w:pPr>
+        <w:pStyle w:val="NormalWeb"/>
+        <w:numPr>
+          <w:ilvl w:val="0"/>
+          <w:numId w:val="8"/>
+        </w:numPr>
+        <w:pBdr>
+          <w:top w:val="single" w:sz="4" w:space="1" w:color="auto"/>
+          <w:left w:val="single" w:sz="4" w:space="4" w:color="auto"/>
+          <w:bottom w:val="single" w:sz="4" w:space="1" w:color="auto"/>
+          <w:right w:val="single" w:sz="4" w:space="4" w:color="auto"/>
+        </w:pBdr>
+        <w:shd w:val="clear" w:color="auto" w:fill="FFFFFF"/>
+        <w:spacing w:before="0" w:beforeAutospacing="0" w:after="240" w:afterAutospacing="0"/>
+        <w:rPr>
+          <w:rFonts w:asciiTheme="minorHAnsi" w:hAnsiTheme="minorHAnsi" w:cstheme="minorHAnsi"/>
+          <w:color w:val="333333"/>
+        </w:rPr>
+      </w:pPr>
+      <w:r>
+        <w:rPr>
+          <w:rFonts w:asciiTheme="minorHAnsi" w:hAnsiTheme="minorHAnsi" w:cstheme="minorHAnsi"/>
+          <w:color w:val="333333"/>
+        </w:rPr>
+        <w:t>   Pour </w:t>
+      </w:r>
+      <w:r>
+        <w:rPr>
+          <w:rStyle w:val="lev"/>
+          <w:rFonts w:asciiTheme="minorHAnsi" w:hAnsiTheme="minorHAnsi" w:cstheme="minorHAnsi"/>
+          <w:color w:val="333333"/>
+        </w:rPr>
+        <w:t>MAC</w:t>
+      </w:r>
+      <w:r>
+        <w:rPr>
+          <w:rFonts w:asciiTheme="minorHAnsi" w:hAnsiTheme="minorHAnsi" w:cstheme="minorHAnsi"/>
+          <w:color w:val="333333"/>
+        </w:rPr>
+        <w:t>,</w:t>
+      </w:r>
+      <w:r>
+        <w:rPr>
+          <w:rFonts w:asciiTheme="minorHAnsi" w:hAnsiTheme="minorHAnsi" w:cstheme="minorHAnsi"/>
+          <w:color w:val="333333"/>
+        </w:rPr>
+        <w:t xml:space="preserve"> allez sur </w:t>
+      </w:r>
+      <w:r>
+        <w:rPr>
+          <w:rFonts w:asciiTheme="minorHAnsi" w:hAnsiTheme="minorHAnsi" w:cstheme="minorHAnsi"/>
+          <w:color w:val="333333"/>
+        </w:rPr>
+        <w:t>« </w:t>
+      </w:r>
+      <w:r>
+        <w:rPr>
+          <w:rFonts w:asciiTheme="minorHAnsi" w:hAnsiTheme="minorHAnsi" w:cstheme="minorHAnsi"/>
+          <w:color w:val="008000"/>
+        </w:rPr>
+        <w:t>Disque dur-&gt; Applications-&gt; Utilitaires-&gt; Terminal</w:t>
+      </w:r>
+      <w:r>
+        <w:rPr>
+          <w:rFonts w:asciiTheme="minorHAnsi" w:hAnsiTheme="minorHAnsi" w:cstheme="minorHAnsi"/>
+          <w:color w:val="008000"/>
+        </w:rPr>
+        <w:t> </w:t>
+      </w:r>
+      <w:r>
+        <w:rPr>
+          <w:rFonts w:asciiTheme="minorHAnsi" w:hAnsiTheme="minorHAnsi" w:cstheme="minorHAnsi"/>
+          <w:color w:val="333333"/>
+        </w:rPr>
+        <w:t>»</w:t>
+      </w:r>
+      <w:r>
+        <w:rPr>
+          <w:rFonts w:asciiTheme="minorHAnsi" w:hAnsiTheme="minorHAnsi" w:cstheme="minorHAnsi"/>
+          <w:color w:val="333333"/>
+        </w:rPr>
+        <w:t>.</w:t>
+      </w:r>
+    </w:p>
+    <w:p>
+      <w:pPr>
+        <w:pStyle w:val="NormalWeb"/>
+        <w:numPr>
+          <w:ilvl w:val="0"/>
+          <w:numId w:val="8"/>
+        </w:numPr>
+        <w:pBdr>
+          <w:top w:val="single" w:sz="4" w:space="1" w:color="auto"/>
+          <w:left w:val="single" w:sz="4" w:space="4" w:color="auto"/>
+          <w:bottom w:val="single" w:sz="4" w:space="1" w:color="auto"/>
+          <w:right w:val="single" w:sz="4" w:space="4" w:color="auto"/>
+        </w:pBdr>
+        <w:shd w:val="clear" w:color="auto" w:fill="FFFFFF"/>
+        <w:spacing w:before="0" w:beforeAutospacing="0" w:after="240" w:afterAutospacing="0"/>
+        <w:rPr>
+          <w:rFonts w:asciiTheme="minorHAnsi" w:hAnsiTheme="minorHAnsi" w:cstheme="minorHAnsi"/>
+          <w:color w:val="333333"/>
+        </w:rPr>
+      </w:pPr>
+      <w:r>
+        <w:rPr>
+          <w:rFonts w:asciiTheme="minorHAnsi" w:hAnsiTheme="minorHAnsi" w:cstheme="minorHAnsi"/>
+          <w:color w:val="333333"/>
+        </w:rPr>
+        <w:t>   Pour </w:t>
+      </w:r>
+      <w:r>
+        <w:rPr>
+          <w:rStyle w:val="lev"/>
+          <w:rFonts w:asciiTheme="minorHAnsi" w:hAnsiTheme="minorHAnsi" w:cstheme="minorHAnsi"/>
+          <w:color w:val="333333"/>
+        </w:rPr>
+        <w:t>Linux</w:t>
+      </w:r>
+      <w:r>
+        <w:rPr>
+          <w:rFonts w:asciiTheme="minorHAnsi" w:hAnsiTheme="minorHAnsi" w:cstheme="minorHAnsi"/>
+          <w:color w:val="333333"/>
+        </w:rPr>
+        <w:t>,</w:t>
+      </w:r>
+      <w:r>
+        <w:rPr>
+          <w:rFonts w:asciiTheme="minorHAnsi" w:hAnsiTheme="minorHAnsi" w:cstheme="minorHAnsi"/>
+          <w:color w:val="333333"/>
+        </w:rPr>
+        <w:t xml:space="preserve"> ouvrez une fenêtre </w:t>
+      </w:r>
+      <w:r>
+        <w:rPr>
+          <w:rFonts w:asciiTheme="minorHAnsi" w:hAnsiTheme="minorHAnsi" w:cstheme="minorHAnsi"/>
+          <w:color w:val="333333"/>
+        </w:rPr>
+        <w:t>« </w:t>
+      </w:r>
+      <w:r>
+        <w:rPr>
+          <w:rFonts w:asciiTheme="minorHAnsi" w:hAnsiTheme="minorHAnsi" w:cstheme="minorHAnsi"/>
+          <w:color w:val="008000"/>
+        </w:rPr>
+        <w:t>Telnet / TERMINAL</w:t>
+      </w:r>
+      <w:r>
+        <w:rPr>
+          <w:rFonts w:asciiTheme="minorHAnsi" w:hAnsiTheme="minorHAnsi" w:cstheme="minorHAnsi"/>
+          <w:color w:val="008000"/>
+        </w:rPr>
+        <w:t> </w:t>
+      </w:r>
+      <w:r>
+        <w:rPr>
+          <w:rFonts w:asciiTheme="minorHAnsi" w:hAnsiTheme="minorHAnsi" w:cstheme="minorHAnsi"/>
+          <w:color w:val="333333"/>
+        </w:rPr>
+        <w:t>».</w:t>
+      </w:r>
+    </w:p>
+    <w:p>
+      <w:pPr>
+        <w:rPr>
+          <w:rFonts w:cstheme="minorHAnsi"/>
+          <w:sz w:val="24"/>
+          <w:szCs w:val="24"/>
+        </w:rPr>
+      </w:pPr>
+    </w:p>
+    <w:p>
+      <w:pPr>
+        <w:pStyle w:val="Paragraphedeliste"/>
+        <w:numPr>
+          <w:ilvl w:val="0"/>
+          <w:numId w:val="8"/>
+        </w:numPr>
+        <w:pBdr>
+          <w:top w:val="single" w:sz="4" w:space="1" w:color="auto"/>
+          <w:left w:val="single" w:sz="4" w:space="4" w:color="auto"/>
+          <w:bottom w:val="single" w:sz="4" w:space="1" w:color="auto"/>
+          <w:right w:val="single" w:sz="4" w:space="4" w:color="auto"/>
+        </w:pBdr>
+        <w:rPr>
+          <w:rFonts w:cstheme="minorHAnsi"/>
+          <w:sz w:val="24"/>
+          <w:szCs w:val="24"/>
+        </w:rPr>
+      </w:pPr>
+      <w:r>
+        <w:rPr>
+          <w:noProof/>
+        </w:rPr>
+        <w:drawing>
+          <wp:anchor distT="0" distB="0" distL="114300" distR="114300" simplePos="0" relativeHeight="251667456" behindDoc="0" locked="0" layoutInCell="1" allowOverlap="1" wp14:anchorId="6D3797A8" wp14:editId="12625A53">
+            <wp:simplePos x="0" y="0"/>
+            <wp:positionH relativeFrom="column">
+              <wp:posOffset>767080</wp:posOffset>
+            </wp:positionH>
+            <wp:positionV relativeFrom="paragraph">
+              <wp:posOffset>703580</wp:posOffset>
+            </wp:positionV>
+            <wp:extent cx="4286360" cy="4133850"/>
+            <wp:effectExtent l="0" t="0" r="0" b="0"/>
+            <wp:wrapNone/>
+            <wp:docPr id="11" name="Image 11"/>
+            <wp:cNvGraphicFramePr>
+              <a:graphicFrameLocks xmlns:a="http://schemas.openxmlformats.org/drawingml/2006/main" noChangeAspect="1"/>
+            </wp:cNvGraphicFramePr>
+            <a:graphic xmlns:a="http://schemas.openxmlformats.org/drawingml/2006/main">
+              <a:graphicData uri="http://schemas.openxmlformats.org/drawingml/2006/picture">
+                <pic:pic xmlns:pic="http://schemas.openxmlformats.org/drawingml/2006/picture">
+                  <pic:nvPicPr>
+                    <pic:cNvPr id="1" name=""/>
+                    <pic:cNvPicPr/>
+                  </pic:nvPicPr>
+                  <pic:blipFill>
+                    <a:blip r:embed="rId16">
+                      <a:extLst>
+                        <a:ext uri="{28A0092B-C50C-407E-A947-70E740481C1C}">
+                          <a14:useLocalDpi xmlns:a14="http://schemas.microsoft.com/office/drawing/2010/main" val="0"/>
+                        </a:ext>
+                      </a:extLst>
+                    </a:blip>
+                    <a:stretch>
+                      <a:fillRect/>
+                    </a:stretch>
+                  </pic:blipFill>
+                  <pic:spPr>
+                    <a:xfrm>
+                      <a:off x="0" y="0"/>
+                      <a:ext cx="4286360" cy="4133850"/>
+                    </a:xfrm>
+                    <a:prstGeom prst="rect">
+                      <a:avLst/>
+                    </a:prstGeom>
+                  </pic:spPr>
+                </pic:pic>
+              </a:graphicData>
+            </a:graphic>
+            <wp14:sizeRelH relativeFrom="margin">
+              <wp14:pctWidth>0</wp14:pctWidth>
+            </wp14:sizeRelH>
+            <wp14:sizeRelV relativeFrom="margin">
+              <wp14:pctHeight>0</wp14:pctHeight>
+            </wp14:sizeRelV>
+          </wp:anchor>
+        </w:drawing>
+      </w:r>
+      <w:r>
+        <w:rPr>
+          <w:rFonts w:cstheme="minorHAnsi"/>
+          <w:sz w:val="24"/>
+          <w:szCs w:val="24"/>
+        </w:rPr>
+        <w:t>Tapez « </w:t>
+      </w:r>
+      <w:r>
+        <w:rPr>
+          <w:rFonts w:cstheme="minorHAnsi"/>
+          <w:color w:val="008000"/>
+          <w:sz w:val="24"/>
+          <w:szCs w:val="24"/>
+        </w:rPr>
+        <w:t>ipconfig/all</w:t>
+      </w:r>
+      <w:r>
+        <w:rPr>
+          <w:rFonts w:cstheme="minorHAnsi"/>
+          <w:color w:val="008000"/>
+          <w:sz w:val="24"/>
+          <w:szCs w:val="24"/>
+        </w:rPr>
+        <w:t> </w:t>
+      </w:r>
+      <w:r>
+        <w:rPr>
+          <w:rFonts w:cstheme="minorHAnsi"/>
+          <w:sz w:val="24"/>
+          <w:szCs w:val="24"/>
+        </w:rPr>
+        <w:t>»</w:t>
+      </w:r>
+      <w:r>
+        <w:rPr>
+          <w:rFonts w:cstheme="minorHAnsi"/>
+          <w:color w:val="008000"/>
+          <w:sz w:val="24"/>
+          <w:szCs w:val="24"/>
+        </w:rPr>
+        <w:t xml:space="preserve"> </w:t>
+      </w:r>
+      <w:r>
+        <w:rPr>
+          <w:rFonts w:cstheme="minorHAnsi"/>
+          <w:sz w:val="24"/>
+          <w:szCs w:val="24"/>
+        </w:rPr>
+        <w:t>dans la fenêtre d’invite, puis appuyez sur « </w:t>
+      </w:r>
+      <w:r>
+        <w:rPr>
+          <w:rFonts w:cstheme="minorHAnsi"/>
+          <w:color w:val="008000"/>
+          <w:sz w:val="24"/>
+          <w:szCs w:val="24"/>
+        </w:rPr>
+        <w:t>Entrée </w:t>
+      </w:r>
+      <w:r>
+        <w:rPr>
+          <w:rFonts w:cstheme="minorHAnsi"/>
+          <w:sz w:val="24"/>
+          <w:szCs w:val="24"/>
+        </w:rPr>
+        <w:t>». Il montrera l’adresse MAC (adresse physique) et l’adresse IP de cet ordinateur ou Raspberry dans le cas présent.</w:t>
+      </w:r>
+    </w:p>
+    <w:p>
+      <w:pPr>
+        <w:rPr>
+          <w:rFonts w:cstheme="minorHAnsi"/>
+          <w:sz w:val="24"/>
+          <w:szCs w:val="24"/>
+        </w:rPr>
+      </w:pPr>
+    </w:p>
+    <w:p>
+      <w:pPr>
+        <w:rPr>
+          <w:rFonts w:cstheme="minorHAnsi"/>
+          <w:sz w:val="24"/>
+          <w:szCs w:val="24"/>
+        </w:rPr>
+      </w:pPr>
+    </w:p>
     <w:sectPr>
-      <w:footerReference w:type="default" r:id="rId14"/>
+      <w:footerReference w:type="default" r:id="rId17"/>
       <w:pgSz w:w="11906" w:h="16838"/>
       <w:pgMar w:top="1417" w:right="1417" w:bottom="1417" w:left="1417" w:header="708" w:footer="708" w:gutter="0"/>
       <w:pgBorders w:offsetFrom="page">
@@ -4581,99 +5255,10 @@
     </w:lvl>
   </w:abstractNum>
   <w:abstractNum w:abstractNumId="3" w15:restartNumberingAfterBreak="0">
-    <w:nsid w:val="747E56D7"/>
+    <w:nsid w:val="3E78516A"/>
     <w:multiLevelType w:val="hybridMultilevel"/>
-    <w:tmpl w:val="1CE614C8"/>
-    <w:lvl w:ilvl="0" w:tplc="040C000F">
-      <w:start w:val="1"/>
-      <w:numFmt w:val="decimal"/>
-      <w:lvlText w:val="%1."/>
-      <w:lvlJc w:val="left"/>
-      <w:pPr>
-        <w:ind w:left="720" w:hanging="360"/>
-      </w:pPr>
-      <w:rPr>
-        <w:rFonts w:hint="default"/>
-      </w:rPr>
-    </w:lvl>
-    <w:lvl w:ilvl="1" w:tplc="040C0019" w:tentative="1">
-      <w:start w:val="1"/>
-      <w:numFmt w:val="lowerLetter"/>
-      <w:lvlText w:val="%2."/>
-      <w:lvlJc w:val="left"/>
-      <w:pPr>
-        <w:ind w:left="1440" w:hanging="360"/>
-      </w:pPr>
-    </w:lvl>
-    <w:lvl w:ilvl="2" w:tplc="040C001B" w:tentative="1">
-      <w:start w:val="1"/>
-      <w:numFmt w:val="lowerRoman"/>
-      <w:lvlText w:val="%3."/>
-      <w:lvlJc w:val="right"/>
-      <w:pPr>
-        <w:ind w:left="2160" w:hanging="180"/>
-      </w:pPr>
-    </w:lvl>
-    <w:lvl w:ilvl="3" w:tplc="040C000F" w:tentative="1">
-      <w:start w:val="1"/>
-      <w:numFmt w:val="decimal"/>
-      <w:lvlText w:val="%4."/>
-      <w:lvlJc w:val="left"/>
-      <w:pPr>
-        <w:ind w:left="2880" w:hanging="360"/>
-      </w:pPr>
-    </w:lvl>
-    <w:lvl w:ilvl="4" w:tplc="040C0019" w:tentative="1">
-      <w:start w:val="1"/>
-      <w:numFmt w:val="lowerLetter"/>
-      <w:lvlText w:val="%5."/>
-      <w:lvlJc w:val="left"/>
-      <w:pPr>
-        <w:ind w:left="3600" w:hanging="360"/>
-      </w:pPr>
-    </w:lvl>
-    <w:lvl w:ilvl="5" w:tplc="040C001B" w:tentative="1">
-      <w:start w:val="1"/>
-      <w:numFmt w:val="lowerRoman"/>
-      <w:lvlText w:val="%6."/>
-      <w:lvlJc w:val="right"/>
-      <w:pPr>
-        <w:ind w:left="4320" w:hanging="180"/>
-      </w:pPr>
-    </w:lvl>
-    <w:lvl w:ilvl="6" w:tplc="040C000F" w:tentative="1">
-      <w:start w:val="1"/>
-      <w:numFmt w:val="decimal"/>
-      <w:lvlText w:val="%7."/>
-      <w:lvlJc w:val="left"/>
-      <w:pPr>
-        <w:ind w:left="5040" w:hanging="360"/>
-      </w:pPr>
-    </w:lvl>
-    <w:lvl w:ilvl="7" w:tplc="040C0019" w:tentative="1">
-      <w:start w:val="1"/>
-      <w:numFmt w:val="lowerLetter"/>
-      <w:lvlText w:val="%8."/>
-      <w:lvlJc w:val="left"/>
-      <w:pPr>
-        <w:ind w:left="5760" w:hanging="360"/>
-      </w:pPr>
-    </w:lvl>
-    <w:lvl w:ilvl="8" w:tplc="040C001B" w:tentative="1">
-      <w:start w:val="1"/>
-      <w:numFmt w:val="lowerRoman"/>
-      <w:lvlText w:val="%9."/>
-      <w:lvlJc w:val="right"/>
-      <w:pPr>
-        <w:ind w:left="6480" w:hanging="180"/>
-      </w:pPr>
-    </w:lvl>
-  </w:abstractNum>
-  <w:abstractNum w:abstractNumId="4" w15:restartNumberingAfterBreak="0">
-    <w:nsid w:val="7BEC57D8"/>
-    <w:multiLevelType w:val="hybridMultilevel"/>
-    <w:tmpl w:val="E02EE570"/>
-    <w:lvl w:ilvl="0" w:tplc="84E0F9FE">
+    <w:tmpl w:val="9790D5F8"/>
+    <w:lvl w:ilvl="0" w:tplc="2A08D6A0">
       <w:start w:val="1"/>
       <w:numFmt w:val="decimal"/>
       <w:lvlText w:val="%1."/>
@@ -4762,7 +5347,278 @@
       </w:pPr>
     </w:lvl>
   </w:abstractNum>
+  <w:abstractNum w:abstractNumId="4" w15:restartNumberingAfterBreak="0">
+    <w:nsid w:val="608E6C73"/>
+    <w:multiLevelType w:val="hybridMultilevel"/>
+    <w:tmpl w:val="A58EEB10"/>
+    <w:lvl w:ilvl="0" w:tplc="040C000F">
+      <w:start w:val="1"/>
+      <w:numFmt w:val="decimal"/>
+      <w:lvlText w:val="%1."/>
+      <w:lvlJc w:val="left"/>
+      <w:pPr>
+        <w:ind w:left="720" w:hanging="360"/>
+      </w:pPr>
+      <w:rPr>
+        <w:rFonts w:hint="default"/>
+      </w:rPr>
+    </w:lvl>
+    <w:lvl w:ilvl="1" w:tplc="040C0019" w:tentative="1">
+      <w:start w:val="1"/>
+      <w:numFmt w:val="lowerLetter"/>
+      <w:lvlText w:val="%2."/>
+      <w:lvlJc w:val="left"/>
+      <w:pPr>
+        <w:ind w:left="1440" w:hanging="360"/>
+      </w:pPr>
+    </w:lvl>
+    <w:lvl w:ilvl="2" w:tplc="040C001B" w:tentative="1">
+      <w:start w:val="1"/>
+      <w:numFmt w:val="lowerRoman"/>
+      <w:lvlText w:val="%3."/>
+      <w:lvlJc w:val="right"/>
+      <w:pPr>
+        <w:ind w:left="2160" w:hanging="180"/>
+      </w:pPr>
+    </w:lvl>
+    <w:lvl w:ilvl="3" w:tplc="040C000F" w:tentative="1">
+      <w:start w:val="1"/>
+      <w:numFmt w:val="decimal"/>
+      <w:lvlText w:val="%4."/>
+      <w:lvlJc w:val="left"/>
+      <w:pPr>
+        <w:ind w:left="2880" w:hanging="360"/>
+      </w:pPr>
+    </w:lvl>
+    <w:lvl w:ilvl="4" w:tplc="040C0019" w:tentative="1">
+      <w:start w:val="1"/>
+      <w:numFmt w:val="lowerLetter"/>
+      <w:lvlText w:val="%5."/>
+      <w:lvlJc w:val="left"/>
+      <w:pPr>
+        <w:ind w:left="3600" w:hanging="360"/>
+      </w:pPr>
+    </w:lvl>
+    <w:lvl w:ilvl="5" w:tplc="040C001B" w:tentative="1">
+      <w:start w:val="1"/>
+      <w:numFmt w:val="lowerRoman"/>
+      <w:lvlText w:val="%6."/>
+      <w:lvlJc w:val="right"/>
+      <w:pPr>
+        <w:ind w:left="4320" w:hanging="180"/>
+      </w:pPr>
+    </w:lvl>
+    <w:lvl w:ilvl="6" w:tplc="040C000F" w:tentative="1">
+      <w:start w:val="1"/>
+      <w:numFmt w:val="decimal"/>
+      <w:lvlText w:val="%7."/>
+      <w:lvlJc w:val="left"/>
+      <w:pPr>
+        <w:ind w:left="5040" w:hanging="360"/>
+      </w:pPr>
+    </w:lvl>
+    <w:lvl w:ilvl="7" w:tplc="040C0019" w:tentative="1">
+      <w:start w:val="1"/>
+      <w:numFmt w:val="lowerLetter"/>
+      <w:lvlText w:val="%8."/>
+      <w:lvlJc w:val="left"/>
+      <w:pPr>
+        <w:ind w:left="5760" w:hanging="360"/>
+      </w:pPr>
+    </w:lvl>
+    <w:lvl w:ilvl="8" w:tplc="040C001B" w:tentative="1">
+      <w:start w:val="1"/>
+      <w:numFmt w:val="lowerRoman"/>
+      <w:lvlText w:val="%9."/>
+      <w:lvlJc w:val="right"/>
+      <w:pPr>
+        <w:ind w:left="6480" w:hanging="180"/>
+      </w:pPr>
+    </w:lvl>
+  </w:abstractNum>
   <w:abstractNum w:abstractNumId="5" w15:restartNumberingAfterBreak="0">
+    <w:nsid w:val="747E56D7"/>
+    <w:multiLevelType w:val="hybridMultilevel"/>
+    <w:tmpl w:val="1CE614C8"/>
+    <w:lvl w:ilvl="0" w:tplc="040C000F">
+      <w:start w:val="1"/>
+      <w:numFmt w:val="decimal"/>
+      <w:lvlText w:val="%1."/>
+      <w:lvlJc w:val="left"/>
+      <w:pPr>
+        <w:ind w:left="720" w:hanging="360"/>
+      </w:pPr>
+      <w:rPr>
+        <w:rFonts w:hint="default"/>
+      </w:rPr>
+    </w:lvl>
+    <w:lvl w:ilvl="1" w:tplc="040C0019" w:tentative="1">
+      <w:start w:val="1"/>
+      <w:numFmt w:val="lowerLetter"/>
+      <w:lvlText w:val="%2."/>
+      <w:lvlJc w:val="left"/>
+      <w:pPr>
+        <w:ind w:left="1440" w:hanging="360"/>
+      </w:pPr>
+    </w:lvl>
+    <w:lvl w:ilvl="2" w:tplc="040C001B" w:tentative="1">
+      <w:start w:val="1"/>
+      <w:numFmt w:val="lowerRoman"/>
+      <w:lvlText w:val="%3."/>
+      <w:lvlJc w:val="right"/>
+      <w:pPr>
+        <w:ind w:left="2160" w:hanging="180"/>
+      </w:pPr>
+    </w:lvl>
+    <w:lvl w:ilvl="3" w:tplc="040C000F" w:tentative="1">
+      <w:start w:val="1"/>
+      <w:numFmt w:val="decimal"/>
+      <w:lvlText w:val="%4."/>
+      <w:lvlJc w:val="left"/>
+      <w:pPr>
+        <w:ind w:left="2880" w:hanging="360"/>
+      </w:pPr>
+    </w:lvl>
+    <w:lvl w:ilvl="4" w:tplc="040C0019" w:tentative="1">
+      <w:start w:val="1"/>
+      <w:numFmt w:val="lowerLetter"/>
+      <w:lvlText w:val="%5."/>
+      <w:lvlJc w:val="left"/>
+      <w:pPr>
+        <w:ind w:left="3600" w:hanging="360"/>
+      </w:pPr>
+    </w:lvl>
+    <w:lvl w:ilvl="5" w:tplc="040C001B" w:tentative="1">
+      <w:start w:val="1"/>
+      <w:numFmt w:val="lowerRoman"/>
+      <w:lvlText w:val="%6."/>
+      <w:lvlJc w:val="right"/>
+      <w:pPr>
+        <w:ind w:left="4320" w:hanging="180"/>
+      </w:pPr>
+    </w:lvl>
+    <w:lvl w:ilvl="6" w:tplc="040C000F" w:tentative="1">
+      <w:start w:val="1"/>
+      <w:numFmt w:val="decimal"/>
+      <w:lvlText w:val="%7."/>
+      <w:lvlJc w:val="left"/>
+      <w:pPr>
+        <w:ind w:left="5040" w:hanging="360"/>
+      </w:pPr>
+    </w:lvl>
+    <w:lvl w:ilvl="7" w:tplc="040C0019" w:tentative="1">
+      <w:start w:val="1"/>
+      <w:numFmt w:val="lowerLetter"/>
+      <w:lvlText w:val="%8."/>
+      <w:lvlJc w:val="left"/>
+      <w:pPr>
+        <w:ind w:left="5760" w:hanging="360"/>
+      </w:pPr>
+    </w:lvl>
+    <w:lvl w:ilvl="8" w:tplc="040C001B" w:tentative="1">
+      <w:start w:val="1"/>
+      <w:numFmt w:val="lowerRoman"/>
+      <w:lvlText w:val="%9."/>
+      <w:lvlJc w:val="right"/>
+      <w:pPr>
+        <w:ind w:left="6480" w:hanging="180"/>
+      </w:pPr>
+    </w:lvl>
+  </w:abstractNum>
+  <w:abstractNum w:abstractNumId="6" w15:restartNumberingAfterBreak="0">
+    <w:nsid w:val="7BEC57D8"/>
+    <w:multiLevelType w:val="hybridMultilevel"/>
+    <w:tmpl w:val="E02EE570"/>
+    <w:lvl w:ilvl="0" w:tplc="84E0F9FE">
+      <w:start w:val="1"/>
+      <w:numFmt w:val="decimal"/>
+      <w:lvlText w:val="%1."/>
+      <w:lvlJc w:val="left"/>
+      <w:pPr>
+        <w:ind w:left="720" w:hanging="360"/>
+      </w:pPr>
+      <w:rPr>
+        <w:rFonts w:hint="default"/>
+        <w:b w:val="0"/>
+        <w:bCs w:val="0"/>
+        <w:sz w:val="32"/>
+        <w:szCs w:val="32"/>
+      </w:rPr>
+    </w:lvl>
+    <w:lvl w:ilvl="1" w:tplc="040C0019" w:tentative="1">
+      <w:start w:val="1"/>
+      <w:numFmt w:val="lowerLetter"/>
+      <w:lvlText w:val="%2."/>
+      <w:lvlJc w:val="left"/>
+      <w:pPr>
+        <w:ind w:left="1440" w:hanging="360"/>
+      </w:pPr>
+    </w:lvl>
+    <w:lvl w:ilvl="2" w:tplc="040C001B" w:tentative="1">
+      <w:start w:val="1"/>
+      <w:numFmt w:val="lowerRoman"/>
+      <w:lvlText w:val="%3."/>
+      <w:lvlJc w:val="right"/>
+      <w:pPr>
+        <w:ind w:left="2160" w:hanging="180"/>
+      </w:pPr>
+    </w:lvl>
+    <w:lvl w:ilvl="3" w:tplc="040C000F" w:tentative="1">
+      <w:start w:val="1"/>
+      <w:numFmt w:val="decimal"/>
+      <w:lvlText w:val="%4."/>
+      <w:lvlJc w:val="left"/>
+      <w:pPr>
+        <w:ind w:left="2880" w:hanging="360"/>
+      </w:pPr>
+    </w:lvl>
+    <w:lvl w:ilvl="4" w:tplc="040C0019" w:tentative="1">
+      <w:start w:val="1"/>
+      <w:numFmt w:val="lowerLetter"/>
+      <w:lvlText w:val="%5."/>
+      <w:lvlJc w:val="left"/>
+      <w:pPr>
+        <w:ind w:left="3600" w:hanging="360"/>
+      </w:pPr>
+    </w:lvl>
+    <w:lvl w:ilvl="5" w:tplc="040C001B" w:tentative="1">
+      <w:start w:val="1"/>
+      <w:numFmt w:val="lowerRoman"/>
+      <w:lvlText w:val="%6."/>
+      <w:lvlJc w:val="right"/>
+      <w:pPr>
+        <w:ind w:left="4320" w:hanging="180"/>
+      </w:pPr>
+    </w:lvl>
+    <w:lvl w:ilvl="6" w:tplc="040C000F" w:tentative="1">
+      <w:start w:val="1"/>
+      <w:numFmt w:val="decimal"/>
+      <w:lvlText w:val="%7."/>
+      <w:lvlJc w:val="left"/>
+      <w:pPr>
+        <w:ind w:left="5040" w:hanging="360"/>
+      </w:pPr>
+    </w:lvl>
+    <w:lvl w:ilvl="7" w:tplc="040C0019" w:tentative="1">
+      <w:start w:val="1"/>
+      <w:numFmt w:val="lowerLetter"/>
+      <w:lvlText w:val="%8."/>
+      <w:lvlJc w:val="left"/>
+      <w:pPr>
+        <w:ind w:left="5760" w:hanging="360"/>
+      </w:pPr>
+    </w:lvl>
+    <w:lvl w:ilvl="8" w:tplc="040C001B" w:tentative="1">
+      <w:start w:val="1"/>
+      <w:numFmt w:val="lowerRoman"/>
+      <w:lvlText w:val="%9."/>
+      <w:lvlJc w:val="right"/>
+      <w:pPr>
+        <w:ind w:left="6480" w:hanging="180"/>
+      </w:pPr>
+    </w:lvl>
+  </w:abstractNum>
+  <w:abstractNum w:abstractNumId="7" w15:restartNumberingAfterBreak="0">
     <w:nsid w:val="7C6A54F9"/>
     <w:multiLevelType w:val="hybridMultilevel"/>
     <w:tmpl w:val="1CE614C8"/>
@@ -4852,13 +5708,13 @@
     </w:lvl>
   </w:abstractNum>
   <w:num w:numId="1">
-    <w:abstractNumId w:val="4"/>
+    <w:abstractNumId w:val="6"/>
   </w:num>
   <w:num w:numId="2">
-    <w:abstractNumId w:val="5"/>
+    <w:abstractNumId w:val="7"/>
   </w:num>
   <w:num w:numId="3">
-    <w:abstractNumId w:val="3"/>
+    <w:abstractNumId w:val="5"/>
   </w:num>
   <w:num w:numId="4">
     <w:abstractNumId w:val="2"/>
@@ -4868,6 +5724,12 @@
   </w:num>
   <w:num w:numId="6">
     <w:abstractNumId w:val="0"/>
+  </w:num>
+  <w:num w:numId="7">
+    <w:abstractNumId w:val="3"/>
+  </w:num>
+  <w:num w:numId="8">
+    <w:abstractNumId w:val="4"/>
   </w:num>
 </w:numbering>
 </file>
@@ -5447,6 +6309,23 @@
       <w:u w:val="single"/>
     </w:rPr>
   </w:style>
+  <w:style w:type="paragraph" w:styleId="NormalWeb">
+    <w:name w:val="Normal (Web)"/>
+    <w:basedOn w:val="Normal"/>
+    <w:uiPriority w:val="99"/>
+    <w:semiHidden/>
+    <w:unhideWhenUsed/>
+    <w:rsid w:val="008523BB"/>
+    <w:pPr>
+      <w:spacing w:before="100" w:beforeAutospacing="1" w:after="100" w:afterAutospacing="1" w:line="240" w:lineRule="auto"/>
+    </w:pPr>
+    <w:rPr>
+      <w:rFonts w:ascii="Times New Roman" w:eastAsia="Times New Roman" w:hAnsi="Times New Roman" w:cs="Times New Roman"/>
+      <w:sz w:val="24"/>
+      <w:szCs w:val="24"/>
+      <w:lang w:eastAsia="fr-FR"/>
+    </w:rPr>
+  </w:style>
 </w:styles>
 </file>
 
@@ -5750,7 +6629,7 @@
 </file>
 
 <file path=customXml/itemProps1.xml><?xml version="1.0" encoding="utf-8"?>
-<ds:datastoreItem xmlns:ds="http://schemas.openxmlformats.org/officeDocument/2006/customXml" ds:itemID="{EC9C7AE2-7739-44C1-8AB4-5829FA68C93A}">
+<ds:datastoreItem xmlns:ds="http://schemas.openxmlformats.org/officeDocument/2006/customXml" ds:itemID="{9081EAD0-A64A-4B2B-B055-0B624E6EB31C}">
   <ds:schemaRefs>
     <ds:schemaRef ds:uri="http://schemas.openxmlformats.org/officeDocument/2006/bibliography"/>
   </ds:schemaRefs>

</xml_diff>